<commit_message>
Add change of document
Signed-off-by: Le Phuong Nam <le.phuong.nam@styl.solutions>
</commit_message>
<xml_diff>
--- a/docs/Automation-Test-User-Manual.docx
+++ b/docs/Automation-Test-User-Manual.docx
@@ -12,7 +12,7 @@
           <w:rFonts w:asciiTheme="minorHAnsi" w:hAnsiTheme="minorHAnsi" w:cstheme="minorHAnsi"/>
         </w:rPr>
       </w:pPr>
-      <w:bookmarkStart w:id="0" w:name="_Toc43479552"/>
+      <w:bookmarkStart w:id="0" w:name="_Toc43617764"/>
       <w:r>
         <w:rPr>
           <w:rFonts w:asciiTheme="minorHAnsi" w:hAnsiTheme="minorHAnsi" w:cstheme="minorHAnsi"/>
@@ -355,7 +355,7 @@
       <w:r>
         <w:fldChar w:fldCharType="separate"/>
       </w:r>
-      <w:hyperlink w:anchor="_Toc43479552" w:history="1">
+      <w:hyperlink w:anchor="_Toc43617764" w:history="1">
         <w:r>
           <w:rPr>
             <w:rStyle w:val="Hyperlink"/>
@@ -379,7 +379,7 @@
           <w:rPr>
             <w:webHidden/>
           </w:rPr>
-          <w:instrText xml:space="preserve"> PAGEREF _Toc43479552 \h </w:instrText>
+          <w:instrText xml:space="preserve"> PAGEREF _Toc43617764 \h </w:instrText>
         </w:r>
         <w:r>
           <w:rPr>
@@ -415,7 +415,7 @@
           <w:szCs w:val="22"/>
         </w:rPr>
       </w:pPr>
-      <w:hyperlink w:anchor="_Toc43479553" w:history="1">
+      <w:hyperlink w:anchor="_Toc43617765" w:history="1">
         <w:r>
           <w:rPr>
             <w:rStyle w:val="Hyperlink"/>
@@ -452,7 +452,7 @@
           <w:rPr>
             <w:webHidden/>
           </w:rPr>
-          <w:instrText xml:space="preserve"> PAGEREF _Toc43479553 \h </w:instrText>
+          <w:instrText xml:space="preserve"> PAGEREF _Toc43617765 \h </w:instrText>
         </w:r>
         <w:r>
           <w:rPr>
@@ -488,7 +488,7 @@
           <w:szCs w:val="22"/>
         </w:rPr>
       </w:pPr>
-      <w:hyperlink w:anchor="_Toc43479554" w:history="1">
+      <w:hyperlink w:anchor="_Toc43617766" w:history="1">
         <w:r>
           <w:rPr>
             <w:rStyle w:val="Hyperlink"/>
@@ -525,7 +525,7 @@
           <w:rPr>
             <w:webHidden/>
           </w:rPr>
-          <w:instrText xml:space="preserve"> PAGEREF _Toc43479554 \h </w:instrText>
+          <w:instrText xml:space="preserve"> PAGEREF _Toc43617766 \h </w:instrText>
         </w:r>
         <w:r>
           <w:rPr>
@@ -561,7 +561,7 @@
           <w:szCs w:val="22"/>
         </w:rPr>
       </w:pPr>
-      <w:hyperlink w:anchor="_Toc43479555" w:history="1">
+      <w:hyperlink w:anchor="_Toc43617767" w:history="1">
         <w:r>
           <w:rPr>
             <w:rStyle w:val="Hyperlink"/>
@@ -598,7 +598,7 @@
           <w:rPr>
             <w:webHidden/>
           </w:rPr>
-          <w:instrText xml:space="preserve"> PAGEREF _Toc43479555 \h </w:instrText>
+          <w:instrText xml:space="preserve"> PAGEREF _Toc43617767 \h </w:instrText>
         </w:r>
         <w:r>
           <w:rPr>
@@ -634,7 +634,7 @@
           <w:szCs w:val="22"/>
         </w:rPr>
       </w:pPr>
-      <w:hyperlink w:anchor="_Toc43479556" w:history="1">
+      <w:hyperlink w:anchor="_Toc43617768" w:history="1">
         <w:r>
           <w:rPr>
             <w:rStyle w:val="Hyperlink"/>
@@ -671,7 +671,7 @@
           <w:rPr>
             <w:webHidden/>
           </w:rPr>
-          <w:instrText xml:space="preserve"> PAGEREF _Toc43479556 \h </w:instrText>
+          <w:instrText xml:space="preserve"> PAGEREF _Toc43617768 \h </w:instrText>
         </w:r>
         <w:r>
           <w:rPr>
@@ -688,7 +688,7 @@
           <w:rPr>
             <w:webHidden/>
           </w:rPr>
-          <w:t>8</w:t>
+          <w:t>5</w:t>
         </w:r>
         <w:r>
           <w:rPr>
@@ -707,7 +707,7 @@
           <w:szCs w:val="22"/>
         </w:rPr>
       </w:pPr>
-      <w:hyperlink w:anchor="_Toc43479557" w:history="1">
+      <w:hyperlink w:anchor="_Toc43617769" w:history="1">
         <w:r>
           <w:rPr>
             <w:rStyle w:val="Hyperlink"/>
@@ -744,7 +744,7 @@
           <w:rPr>
             <w:webHidden/>
           </w:rPr>
-          <w:instrText xml:space="preserve"> PAGEREF _Toc43479557 \h </w:instrText>
+          <w:instrText xml:space="preserve"> PAGEREF _Toc43617769 \h </w:instrText>
         </w:r>
         <w:r>
           <w:rPr>
@@ -761,7 +761,7 @@
           <w:rPr>
             <w:webHidden/>
           </w:rPr>
-          <w:t>8</w:t>
+          <w:t>5</w:t>
         </w:r>
         <w:r>
           <w:rPr>
@@ -773,26 +773,23 @@
     </w:p>
     <w:p>
       <w:pPr>
-        <w:pStyle w:val="TOC2"/>
+        <w:pStyle w:val="TOC1"/>
         <w:rPr>
           <w:rFonts w:asciiTheme="minorHAnsi" w:eastAsiaTheme="minorEastAsia" w:hAnsiTheme="minorHAnsi" w:cstheme="minorBidi"/>
-          <w:noProof/>
           <w:sz w:val="22"/>
           <w:szCs w:val="22"/>
         </w:rPr>
       </w:pPr>
-      <w:hyperlink w:anchor="_Toc43479558" w:history="1">
+      <w:hyperlink w:anchor="_Toc43617770" w:history="1">
         <w:r>
           <w:rPr>
             <w:rStyle w:val="Hyperlink"/>
-            <w:noProof/>
-          </w:rPr>
-          <w:t>5.1</w:t>
+          </w:rPr>
+          <w:t>6</w:t>
         </w:r>
         <w:r>
           <w:rPr>
             <w:rFonts w:asciiTheme="minorHAnsi" w:eastAsiaTheme="minorEastAsia" w:hAnsiTheme="minorHAnsi" w:cstheme="minorBidi"/>
-            <w:noProof/>
             <w:sz w:val="22"/>
             <w:szCs w:val="22"/>
           </w:rPr>
@@ -801,54 +798,46 @@
         <w:r>
           <w:rPr>
             <w:rStyle w:val="Hyperlink"/>
-            <w:noProof/>
-          </w:rPr>
-          <w:t>Main menu</w:t>
-        </w:r>
-        <w:r>
-          <w:rPr>
-            <w:noProof/>
+          </w:rPr>
+          <w:t>Setup Hardware</w:t>
+        </w:r>
+        <w:r>
+          <w:rPr>
             <w:webHidden/>
           </w:rPr>
           <w:tab/>
         </w:r>
         <w:r>
           <w:rPr>
-            <w:noProof/>
             <w:webHidden/>
           </w:rPr>
           <w:fldChar w:fldCharType="begin"/>
         </w:r>
         <w:r>
           <w:rPr>
-            <w:noProof/>
             <w:webHidden/>
           </w:rPr>
-          <w:instrText xml:space="preserve"> PAGEREF _Toc43479558 \h </w:instrText>
-        </w:r>
-        <w:r>
-          <w:rPr>
-            <w:noProof/>
+          <w:instrText xml:space="preserve"> PAGEREF _Toc43617770 \h </w:instrText>
+        </w:r>
+        <w:r>
+          <w:rPr>
             <w:webHidden/>
           </w:rPr>
         </w:r>
         <w:r>
           <w:rPr>
-            <w:noProof/>
             <w:webHidden/>
           </w:rPr>
           <w:fldChar w:fldCharType="separate"/>
         </w:r>
         <w:r>
           <w:rPr>
-            <w:noProof/>
             <w:webHidden/>
           </w:rPr>
-          <w:t>9</w:t>
-        </w:r>
-        <w:r>
-          <w:rPr>
-            <w:noProof/>
+          <w:t>6</w:t>
+        </w:r>
+        <w:r>
+          <w:rPr>
             <w:webHidden/>
           </w:rPr>
           <w:fldChar w:fldCharType="end"/>
@@ -857,26 +846,23 @@
     </w:p>
     <w:p>
       <w:pPr>
-        <w:pStyle w:val="TOC2"/>
+        <w:pStyle w:val="TOC1"/>
         <w:rPr>
           <w:rFonts w:asciiTheme="minorHAnsi" w:eastAsiaTheme="minorEastAsia" w:hAnsiTheme="minorHAnsi" w:cstheme="minorBidi"/>
-          <w:noProof/>
           <w:sz w:val="22"/>
           <w:szCs w:val="22"/>
         </w:rPr>
       </w:pPr>
-      <w:hyperlink w:anchor="_Toc43479559" w:history="1">
+      <w:hyperlink w:anchor="_Toc43617771" w:history="1">
         <w:r>
           <w:rPr>
             <w:rStyle w:val="Hyperlink"/>
-            <w:noProof/>
-          </w:rPr>
-          <w:t>5.2</w:t>
+          </w:rPr>
+          <w:t>7</w:t>
         </w:r>
         <w:r>
           <w:rPr>
             <w:rFonts w:asciiTheme="minorHAnsi" w:eastAsiaTheme="minorEastAsia" w:hAnsiTheme="minorHAnsi" w:cstheme="minorBidi"/>
-            <w:noProof/>
             <w:sz w:val="22"/>
             <w:szCs w:val="22"/>
           </w:rPr>
@@ -885,54 +871,46 @@
         <w:r>
           <w:rPr>
             <w:rStyle w:val="Hyperlink"/>
-            <w:noProof/>
-          </w:rPr>
-          <w:t>Function Test</w:t>
-        </w:r>
-        <w:r>
-          <w:rPr>
-            <w:noProof/>
+          </w:rPr>
+          <w:t>Usage</w:t>
+        </w:r>
+        <w:r>
+          <w:rPr>
             <w:webHidden/>
           </w:rPr>
           <w:tab/>
         </w:r>
         <w:r>
           <w:rPr>
-            <w:noProof/>
             <w:webHidden/>
           </w:rPr>
           <w:fldChar w:fldCharType="begin"/>
         </w:r>
         <w:r>
           <w:rPr>
-            <w:noProof/>
             <w:webHidden/>
           </w:rPr>
-          <w:instrText xml:space="preserve"> PAGEREF _Toc43479559 \h </w:instrText>
-        </w:r>
-        <w:r>
-          <w:rPr>
-            <w:noProof/>
+          <w:instrText xml:space="preserve"> PAGEREF _Toc43617771 \h </w:instrText>
+        </w:r>
+        <w:r>
+          <w:rPr>
             <w:webHidden/>
           </w:rPr>
         </w:r>
         <w:r>
           <w:rPr>
-            <w:noProof/>
             <w:webHidden/>
           </w:rPr>
           <w:fldChar w:fldCharType="separate"/>
         </w:r>
         <w:r>
           <w:rPr>
-            <w:noProof/>
             <w:webHidden/>
           </w:rPr>
-          <w:t>9</w:t>
-        </w:r>
-        <w:r>
-          <w:rPr>
-            <w:noProof/>
+          <w:t>7</w:t>
+        </w:r>
+        <w:r>
+          <w:rPr>
             <w:webHidden/>
           </w:rPr>
           <w:fldChar w:fldCharType="end"/>
@@ -948,12 +926,12 @@
           <w:szCs w:val="22"/>
         </w:rPr>
       </w:pPr>
-      <w:hyperlink w:anchor="_Toc43479560" w:history="1">
+      <w:hyperlink w:anchor="_Toc43617772" w:history="1">
         <w:r>
           <w:rPr>
             <w:rStyle w:val="Hyperlink"/>
           </w:rPr>
-          <w:t>6</w:t>
+          <w:t>8</w:t>
         </w:r>
         <w:r>
           <w:rPr>
@@ -967,7 +945,7 @@
           <w:rPr>
             <w:rStyle w:val="Hyperlink"/>
           </w:rPr>
-          <w:t>Usage</w:t>
+          <w:t>Input File Description</w:t>
         </w:r>
         <w:r>
           <w:rPr>
@@ -985,7 +963,7 @@
           <w:rPr>
             <w:webHidden/>
           </w:rPr>
-          <w:instrText xml:space="preserve"> PAGEREF _Toc43479560 \h </w:instrText>
+          <w:instrText xml:space="preserve"> PAGEREF _Toc43617772 \h </w:instrText>
         </w:r>
         <w:r>
           <w:rPr>
@@ -1002,7 +980,7 @@
           <w:rPr>
             <w:webHidden/>
           </w:rPr>
-          <w:t>10</w:t>
+          <w:t>8</w:t>
         </w:r>
         <w:r>
           <w:rPr>
@@ -1021,12 +999,12 @@
           <w:szCs w:val="22"/>
         </w:rPr>
       </w:pPr>
-      <w:hyperlink w:anchor="_Toc43479561" w:history="1">
+      <w:hyperlink w:anchor="_Toc43617773" w:history="1">
         <w:r>
           <w:rPr>
             <w:rStyle w:val="Hyperlink"/>
           </w:rPr>
-          <w:t>7</w:t>
+          <w:t>9</w:t>
         </w:r>
         <w:r>
           <w:rPr>
@@ -1040,7 +1018,7 @@
           <w:rPr>
             <w:rStyle w:val="Hyperlink"/>
           </w:rPr>
-          <w:t>Input File Description</w:t>
+          <w:t>Export File Description</w:t>
         </w:r>
         <w:r>
           <w:rPr>
@@ -1058,7 +1036,7 @@
           <w:rPr>
             <w:webHidden/>
           </w:rPr>
-          <w:instrText xml:space="preserve"> PAGEREF _Toc43479561 \h </w:instrText>
+          <w:instrText xml:space="preserve"> PAGEREF _Toc43617773 \h </w:instrText>
         </w:r>
         <w:r>
           <w:rPr>
@@ -1075,7 +1053,7 @@
           <w:rPr>
             <w:webHidden/>
           </w:rPr>
-          <w:t>10</w:t>
+          <w:t>8</w:t>
         </w:r>
         <w:r>
           <w:rPr>
@@ -1086,95 +1064,22 @@
       </w:hyperlink>
     </w:p>
     <w:p>
-      <w:pPr>
-        <w:pStyle w:val="TOC1"/>
-        <w:rPr>
-          <w:rFonts w:asciiTheme="minorHAnsi" w:eastAsiaTheme="minorEastAsia" w:hAnsiTheme="minorHAnsi" w:cstheme="minorBidi"/>
-          <w:sz w:val="22"/>
-          <w:szCs w:val="22"/>
-        </w:rPr>
-      </w:pPr>
-      <w:hyperlink w:anchor="_Toc43479562" w:history="1">
-        <w:r>
-          <w:rPr>
-            <w:rStyle w:val="Hyperlink"/>
-          </w:rPr>
-          <w:t>8</w:t>
-        </w:r>
-        <w:r>
-          <w:rPr>
-            <w:rFonts w:asciiTheme="minorHAnsi" w:eastAsiaTheme="minorEastAsia" w:hAnsiTheme="minorHAnsi" w:cstheme="minorBidi"/>
-            <w:sz w:val="22"/>
-            <w:szCs w:val="22"/>
-          </w:rPr>
-          <w:tab/>
-        </w:r>
-        <w:r>
-          <w:rPr>
-            <w:rStyle w:val="Hyperlink"/>
-          </w:rPr>
-          <w:t>Export File Description</w:t>
-        </w:r>
-        <w:r>
-          <w:rPr>
-            <w:webHidden/>
-          </w:rPr>
-          <w:tab/>
-        </w:r>
-        <w:r>
-          <w:rPr>
-            <w:webHidden/>
-          </w:rPr>
-          <w:fldChar w:fldCharType="begin"/>
-        </w:r>
-        <w:r>
-          <w:rPr>
-            <w:webHidden/>
-          </w:rPr>
-          <w:instrText xml:space="preserve"> PAGEREF _Toc43479562 \h </w:instrText>
-        </w:r>
-        <w:r>
-          <w:rPr>
-            <w:webHidden/>
-          </w:rPr>
-        </w:r>
-        <w:r>
-          <w:rPr>
-            <w:webHidden/>
-          </w:rPr>
-          <w:fldChar w:fldCharType="separate"/>
-        </w:r>
-        <w:r>
-          <w:rPr>
-            <w:webHidden/>
-          </w:rPr>
-          <w:t>11</w:t>
-        </w:r>
-        <w:r>
-          <w:rPr>
-            <w:webHidden/>
-          </w:rPr>
-          <w:fldChar w:fldCharType="end"/>
-        </w:r>
-      </w:hyperlink>
+      <w:r>
+        <w:rPr>
+          <w:noProof/>
+        </w:rPr>
+        <w:fldChar w:fldCharType="end"/>
+      </w:r>
+      <w:r>
+        <w:br w:type="page"/>
+      </w:r>
     </w:p>
     <w:p>
-      <w:r>
-        <w:rPr>
-          <w:noProof/>
-        </w:rPr>
-        <w:fldChar w:fldCharType="end"/>
-      </w:r>
-      <w:r>
-        <w:br w:type="page"/>
-      </w:r>
-    </w:p>
-    <w:p>
       <w:pPr>
         <w:pStyle w:val="Heading1"/>
       </w:pPr>
       <w:bookmarkStart w:id="3" w:name="_heading=h.kecinsbmmwx4" w:colFirst="0" w:colLast="0"/>
-      <w:bookmarkStart w:id="4" w:name="_Toc43479553"/>
+      <w:bookmarkStart w:id="4" w:name="_Toc43617765"/>
       <w:bookmarkEnd w:id="3"/>
       <w:r>
         <w:lastRenderedPageBreak/>
@@ -1198,13 +1103,13 @@
         <w:rPr>
           <w:rFonts w:cstheme="minorHAnsi"/>
         </w:rPr>
-        <w:t>PID</w:t>
+        <w:t>Automation Test Tool</w:t>
       </w:r>
       <w:r>
         <w:rPr>
           <w:rFonts w:cstheme="minorHAnsi"/>
         </w:rPr>
-        <w:t xml:space="preserve"> Test Tool and it</w:t>
+        <w:t xml:space="preserve"> and it</w:t>
       </w:r>
       <w:r>
         <w:rPr>
@@ -1222,31 +1127,45 @@
         <w:rPr>
           <w:rFonts w:cstheme="minorHAnsi"/>
         </w:rPr>
-        <w:t>PID</w:t>
+        <w:t>Automation Test Tool</w:t>
       </w:r>
       <w:r>
         <w:rPr>
           <w:rFonts w:cstheme="minorHAnsi"/>
         </w:rPr>
-        <w:t xml:space="preserve"> Test Tool. This tool is used by the developer to test the serial command interface to </w:t>
+        <w:t xml:space="preserve">. This tool is used by </w:t>
       </w:r>
       <w:r>
         <w:rPr>
           <w:rFonts w:cstheme="minorHAnsi"/>
         </w:rPr>
-        <w:t>PID device</w:t>
+        <w:t>tester</w:t>
       </w:r>
       <w:r>
         <w:rPr>
           <w:rFonts w:cstheme="minorHAnsi"/>
         </w:rPr>
-        <w:t xml:space="preserve"> and its peripheral functionalities in integrated mode. In this version, some functions are not </w:t>
+        <w:t xml:space="preserve"> to </w:t>
       </w:r>
       <w:r>
         <w:rPr>
           <w:rFonts w:cstheme="minorHAnsi"/>
         </w:rPr>
-        <w:t>completed, because of firmware of PID is being developed.</w:t>
+        <w:t xml:space="preserve">automate reader testing. The Automation Test Tool controls </w:t>
+      </w:r>
+      <w:proofErr w:type="spellStart"/>
+      <w:r>
+        <w:rPr>
+          <w:rFonts w:cstheme="minorHAnsi"/>
+        </w:rPr>
+        <w:t>Dobot</w:t>
+      </w:r>
+      <w:proofErr w:type="spellEnd"/>
+      <w:r>
+        <w:rPr>
+          <w:rFonts w:cstheme="minorHAnsi"/>
+        </w:rPr>
+        <w:t xml:space="preserve"> (Robot arm) to tap card on many positions off reader then run test all functions of card follow the right flow.</w:t>
       </w:r>
     </w:p>
     <w:p/>
@@ -1254,7 +1173,7 @@
       <w:pPr>
         <w:pStyle w:val="Heading1"/>
       </w:pPr>
-      <w:bookmarkStart w:id="5" w:name="_Toc43479554"/>
+      <w:bookmarkStart w:id="5" w:name="_Toc43617766"/>
       <w:r>
         <w:t>Terminology, Abbreviations and Notations</w:t>
       </w:r>
@@ -1296,13 +1215,7 @@
               <w:rPr>
                 <w:rFonts w:cstheme="minorHAnsi"/>
               </w:rPr>
-              <w:t>P</w:t>
-            </w:r>
-            <w:r>
-              <w:rPr>
-                <w:rFonts w:cstheme="minorHAnsi"/>
-              </w:rPr>
-              <w:t>TT</w:t>
+              <w:t>ATT</w:t>
             </w:r>
           </w:p>
         </w:tc>
@@ -1322,13 +1235,7 @@
               <w:rPr>
                 <w:rFonts w:cstheme="minorHAnsi"/>
               </w:rPr>
-              <w:t>PID</w:t>
-            </w:r>
-            <w:r>
-              <w:rPr>
-                <w:rFonts w:cstheme="minorHAnsi"/>
-              </w:rPr>
-              <w:t xml:space="preserve"> Test Tool</w:t>
+              <w:t>Automation Test Tool</w:t>
             </w:r>
           </w:p>
         </w:tc>
@@ -1355,7 +1262,7 @@
       <w:pPr>
         <w:pStyle w:val="Heading1"/>
       </w:pPr>
-      <w:bookmarkStart w:id="6" w:name="_Toc43479555"/>
+      <w:bookmarkStart w:id="6" w:name="_Toc43617767"/>
       <w:r>
         <w:t>Installation</w:t>
       </w:r>
@@ -1363,792 +1270,47 @@
     </w:p>
     <w:p>
       <w:pPr>
-        <w:jc w:val="left"/>
-      </w:pPr>
-      <w:r>
-        <w:t>Click icon “PIDTestToolSetup.exe” to install application.</w:t>
+        <w:ind w:firstLine="0"/>
+      </w:pPr>
+      <w:r>
+        <w:t>[</w:t>
+      </w:r>
+      <w:r>
+        <w:t xml:space="preserve">No </w:t>
+      </w:r>
+      <w:r>
+        <w:t>U</w:t>
+      </w:r>
+      <w:r>
+        <w:t>pdate</w:t>
+      </w:r>
+      <w:r>
+        <w:t>]</w:t>
       </w:r>
     </w:p>
     <w:p>
       <w:pPr>
-        <w:jc w:val="center"/>
-      </w:pPr>
-      <w:r>
-        <w:rPr>
-          <w:noProof/>
-        </w:rPr>
-        <w:drawing>
-          <wp:inline distT="0" distB="0" distL="0" distR="0" wp14:anchorId="473D03E7" wp14:editId="78C14C5E">
-            <wp:extent cx="1704975" cy="1752600"/>
-            <wp:effectExtent l="0" t="0" r="9525" b="0"/>
-            <wp:docPr id="21" name="Picture 21"/>
-            <wp:cNvGraphicFramePr>
-              <a:graphicFrameLocks xmlns:a="http://schemas.openxmlformats.org/drawingml/2006/main" noChangeAspect="1"/>
-            </wp:cNvGraphicFramePr>
-            <a:graphic xmlns:a="http://schemas.openxmlformats.org/drawingml/2006/main">
-              <a:graphicData uri="http://schemas.openxmlformats.org/drawingml/2006/picture">
-                <pic:pic xmlns:pic="http://schemas.openxmlformats.org/drawingml/2006/picture">
-                  <pic:nvPicPr>
-                    <pic:cNvPr id="0" name="Picture 3"/>
-                    <pic:cNvPicPr>
-                      <a:picLocks noChangeAspect="1" noChangeArrowheads="1"/>
-                    </pic:cNvPicPr>
-                  </pic:nvPicPr>
-                  <pic:blipFill>
-                    <a:blip r:embed="rId12">
-                      <a:extLst>
-                        <a:ext uri="{28A0092B-C50C-407E-A947-70E740481C1C}">
-                          <a14:useLocalDpi xmlns:a14="http://schemas.microsoft.com/office/drawing/2010/main" val="0"/>
-                        </a:ext>
-                      </a:extLst>
-                    </a:blip>
-                    <a:srcRect/>
-                    <a:stretch>
-                      <a:fillRect/>
-                    </a:stretch>
-                  </pic:blipFill>
-                  <pic:spPr bwMode="auto">
-                    <a:xfrm>
-                      <a:off x="0" y="0"/>
-                      <a:ext cx="1704975" cy="1752600"/>
-                    </a:xfrm>
-                    <a:prstGeom prst="rect">
-                      <a:avLst/>
-                    </a:prstGeom>
-                    <a:noFill/>
-                    <a:ln>
-                      <a:noFill/>
-                    </a:ln>
-                  </pic:spPr>
-                </pic:pic>
-              </a:graphicData>
-            </a:graphic>
-          </wp:inline>
-        </w:drawing>
-      </w:r>
-    </w:p>
-    <w:p>
-      <w:pPr>
-        <w:ind w:firstLine="0"/>
-        <w:jc w:val="center"/>
-        <w:rPr>
-          <w:b/>
-          <w:bCs/>
-        </w:rPr>
-      </w:pPr>
-      <w:r>
-        <w:rPr>
-          <w:b/>
-          <w:bCs/>
-        </w:rPr>
-        <w:t>Figure 1. Application Overview</w:t>
-      </w:r>
-    </w:p>
-    <w:p/>
-    <w:p>
-      <w:pPr>
-        <w:spacing w:before="0" w:beforeAutospacing="0"/>
-        <w:contextualSpacing w:val="0"/>
-      </w:pPr>
-      <w:r>
-        <w:br w:type="page"/>
-      </w:r>
-    </w:p>
-    <w:p>
-      <w:r>
-        <w:lastRenderedPageBreak/>
-        <w:t xml:space="preserve">Click </w:t>
-      </w:r>
-      <w:r>
-        <w:rPr>
-          <w:b/>
-          <w:bCs/>
-        </w:rPr>
-        <w:t>Ne</w:t>
-      </w:r>
-      <w:r>
-        <w:rPr>
-          <w:b/>
-          <w:bCs/>
-        </w:rPr>
-        <w:t>x</w:t>
-      </w:r>
-      <w:r>
-        <w:rPr>
-          <w:b/>
-          <w:bCs/>
-        </w:rPr>
-        <w:t>t</w:t>
-      </w:r>
-      <w:r>
-        <w:t xml:space="preserve"> on Welcome Page Setup.</w:t>
-      </w:r>
-    </w:p>
-    <w:p>
-      <w:pPr>
-        <w:jc w:val="center"/>
-      </w:pPr>
-      <w:r>
-        <w:rPr>
-          <w:noProof/>
-        </w:rPr>
-        <w:drawing>
-          <wp:inline distT="0" distB="0" distL="0" distR="0" wp14:anchorId="077D41C2" wp14:editId="3F59C22E">
-            <wp:extent cx="4352301" cy="3384154"/>
-            <wp:effectExtent l="0" t="0" r="0" b="6985"/>
-            <wp:docPr id="22" name="Picture 22"/>
-            <wp:cNvGraphicFramePr>
-              <a:graphicFrameLocks xmlns:a="http://schemas.openxmlformats.org/drawingml/2006/main" noChangeAspect="1"/>
-            </wp:cNvGraphicFramePr>
-            <a:graphic xmlns:a="http://schemas.openxmlformats.org/drawingml/2006/main">
-              <a:graphicData uri="http://schemas.openxmlformats.org/drawingml/2006/picture">
-                <pic:pic xmlns:pic="http://schemas.openxmlformats.org/drawingml/2006/picture">
-                  <pic:nvPicPr>
-                    <pic:cNvPr id="0" name="Picture 5"/>
-                    <pic:cNvPicPr>
-                      <a:picLocks noChangeAspect="1" noChangeArrowheads="1"/>
-                    </pic:cNvPicPr>
-                  </pic:nvPicPr>
-                  <pic:blipFill>
-                    <a:blip r:embed="rId13">
-                      <a:extLst>
-                        <a:ext uri="{28A0092B-C50C-407E-A947-70E740481C1C}">
-                          <a14:useLocalDpi xmlns:a14="http://schemas.microsoft.com/office/drawing/2010/main" val="0"/>
-                        </a:ext>
-                      </a:extLst>
-                    </a:blip>
-                    <a:srcRect/>
-                    <a:stretch>
-                      <a:fillRect/>
-                    </a:stretch>
-                  </pic:blipFill>
-                  <pic:spPr bwMode="auto">
-                    <a:xfrm>
-                      <a:off x="0" y="0"/>
-                      <a:ext cx="4366619" cy="3395287"/>
-                    </a:xfrm>
-                    <a:prstGeom prst="rect">
-                      <a:avLst/>
-                    </a:prstGeom>
-                    <a:noFill/>
-                    <a:ln>
-                      <a:noFill/>
-                    </a:ln>
-                  </pic:spPr>
-                </pic:pic>
-              </a:graphicData>
-            </a:graphic>
-          </wp:inline>
-        </w:drawing>
-      </w:r>
-    </w:p>
-    <w:p>
-      <w:pPr>
-        <w:ind w:firstLine="0"/>
-        <w:jc w:val="center"/>
-        <w:rPr>
-          <w:b/>
-          <w:bCs/>
-        </w:rPr>
-      </w:pPr>
-      <w:r>
-        <w:rPr>
-          <w:b/>
-          <w:bCs/>
-        </w:rPr>
-        <w:t>Figure 2. Welcome Page Setup</w:t>
-      </w:r>
-    </w:p>
-    <w:p/>
-    <w:p>
-      <w:r>
-        <w:t xml:space="preserve">Choose </w:t>
-      </w:r>
-      <w:r>
-        <w:rPr>
-          <w:b/>
-          <w:bCs/>
-        </w:rPr>
-        <w:t>I Agree</w:t>
-      </w:r>
-      <w:r>
-        <w:t xml:space="preserve"> to agree the License Agreement.</w:t>
-      </w:r>
-    </w:p>
-    <w:p>
-      <w:pPr>
-        <w:jc w:val="center"/>
-      </w:pPr>
-      <w:r>
-        <w:rPr>
-          <w:noProof/>
-        </w:rPr>
-        <w:drawing>
-          <wp:inline distT="0" distB="0" distL="0" distR="0" wp14:anchorId="7D31D834" wp14:editId="2EDB8189">
-            <wp:extent cx="4351655" cy="3383652"/>
-            <wp:effectExtent l="0" t="0" r="0" b="7620"/>
-            <wp:docPr id="23" name="Picture 23"/>
-            <wp:cNvGraphicFramePr>
-              <a:graphicFrameLocks xmlns:a="http://schemas.openxmlformats.org/drawingml/2006/main" noChangeAspect="1"/>
-            </wp:cNvGraphicFramePr>
-            <a:graphic xmlns:a="http://schemas.openxmlformats.org/drawingml/2006/main">
-              <a:graphicData uri="http://schemas.openxmlformats.org/drawingml/2006/picture">
-                <pic:pic xmlns:pic="http://schemas.openxmlformats.org/drawingml/2006/picture">
-                  <pic:nvPicPr>
-                    <pic:cNvPr id="0" name="Picture 7"/>
-                    <pic:cNvPicPr>
-                      <a:picLocks noChangeAspect="1" noChangeArrowheads="1"/>
-                    </pic:cNvPicPr>
-                  </pic:nvPicPr>
-                  <pic:blipFill>
-                    <a:blip r:embed="rId14">
-                      <a:extLst>
-                        <a:ext uri="{28A0092B-C50C-407E-A947-70E740481C1C}">
-                          <a14:useLocalDpi xmlns:a14="http://schemas.microsoft.com/office/drawing/2010/main" val="0"/>
-                        </a:ext>
-                      </a:extLst>
-                    </a:blip>
-                    <a:srcRect/>
-                    <a:stretch>
-                      <a:fillRect/>
-                    </a:stretch>
-                  </pic:blipFill>
-                  <pic:spPr bwMode="auto">
-                    <a:xfrm>
-                      <a:off x="0" y="0"/>
-                      <a:ext cx="4409759" cy="3428831"/>
-                    </a:xfrm>
-                    <a:prstGeom prst="rect">
-                      <a:avLst/>
-                    </a:prstGeom>
-                    <a:noFill/>
-                    <a:ln>
-                      <a:noFill/>
-                    </a:ln>
-                  </pic:spPr>
-                </pic:pic>
-              </a:graphicData>
-            </a:graphic>
-          </wp:inline>
-        </w:drawing>
-      </w:r>
-    </w:p>
-    <w:p>
-      <w:pPr>
-        <w:ind w:firstLine="0"/>
-        <w:jc w:val="center"/>
-        <w:rPr>
-          <w:b/>
-          <w:bCs/>
-        </w:rPr>
-      </w:pPr>
-      <w:r>
-        <w:rPr>
-          <w:b/>
-          <w:bCs/>
-        </w:rPr>
-        <w:t>Figure 3. License Agreement</w:t>
-      </w:r>
-    </w:p>
-    <w:p>
-      <w:r>
-        <w:t xml:space="preserve">Click </w:t>
-      </w:r>
-      <w:r>
-        <w:rPr>
-          <w:b/>
-          <w:bCs/>
-        </w:rPr>
-        <w:t>Install</w:t>
-      </w:r>
-      <w:r>
-        <w:t xml:space="preserve"> to install application and let the “Destination Folder” default.</w:t>
-      </w:r>
-    </w:p>
-    <w:p/>
-    <w:p>
-      <w:pPr>
-        <w:jc w:val="center"/>
-      </w:pPr>
-      <w:r>
-        <w:rPr>
-          <w:noProof/>
-        </w:rPr>
-        <w:drawing>
-          <wp:inline distT="0" distB="0" distL="0" distR="0" wp14:anchorId="12A9ADBC" wp14:editId="5F189DCC">
-            <wp:extent cx="4342517" cy="3376547"/>
-            <wp:effectExtent l="0" t="0" r="1270" b="0"/>
-            <wp:docPr id="24" name="Picture 24"/>
-            <wp:cNvGraphicFramePr>
-              <a:graphicFrameLocks xmlns:a="http://schemas.openxmlformats.org/drawingml/2006/main" noChangeAspect="1"/>
-            </wp:cNvGraphicFramePr>
-            <a:graphic xmlns:a="http://schemas.openxmlformats.org/drawingml/2006/main">
-              <a:graphicData uri="http://schemas.openxmlformats.org/drawingml/2006/picture">
-                <pic:pic xmlns:pic="http://schemas.openxmlformats.org/drawingml/2006/picture">
-                  <pic:nvPicPr>
-                    <pic:cNvPr id="0" name="Picture 9"/>
-                    <pic:cNvPicPr>
-                      <a:picLocks noChangeAspect="1" noChangeArrowheads="1"/>
-                    </pic:cNvPicPr>
-                  </pic:nvPicPr>
-                  <pic:blipFill>
-                    <a:blip r:embed="rId15">
-                      <a:extLst>
-                        <a:ext uri="{28A0092B-C50C-407E-A947-70E740481C1C}">
-                          <a14:useLocalDpi xmlns:a14="http://schemas.microsoft.com/office/drawing/2010/main" val="0"/>
-                        </a:ext>
-                      </a:extLst>
-                    </a:blip>
-                    <a:srcRect/>
-                    <a:stretch>
-                      <a:fillRect/>
-                    </a:stretch>
-                  </pic:blipFill>
-                  <pic:spPr bwMode="auto">
-                    <a:xfrm>
-                      <a:off x="0" y="0"/>
-                      <a:ext cx="4395628" cy="3417844"/>
-                    </a:xfrm>
-                    <a:prstGeom prst="rect">
-                      <a:avLst/>
-                    </a:prstGeom>
-                    <a:noFill/>
-                    <a:ln>
-                      <a:noFill/>
-                    </a:ln>
-                  </pic:spPr>
-                </pic:pic>
-              </a:graphicData>
-            </a:graphic>
-          </wp:inline>
-        </w:drawing>
-      </w:r>
-    </w:p>
-    <w:p>
-      <w:pPr>
-        <w:ind w:firstLine="0"/>
-        <w:jc w:val="center"/>
-        <w:rPr>
-          <w:b/>
-          <w:bCs/>
-        </w:rPr>
-      </w:pPr>
-      <w:r>
-        <w:rPr>
-          <w:b/>
-          <w:bCs/>
-        </w:rPr>
-        <w:t>Figure 4. Choose Location</w:t>
-      </w:r>
-    </w:p>
-    <w:p/>
-    <w:p>
-      <w:r>
-        <w:t xml:space="preserve">When finish installing, choose </w:t>
-      </w:r>
-      <w:r>
-        <w:rPr>
-          <w:b/>
-          <w:bCs/>
-        </w:rPr>
-        <w:t>Finish</w:t>
-      </w:r>
-      <w:r>
-        <w:t xml:space="preserve"> to complete the installation process.</w:t>
-      </w:r>
-    </w:p>
-    <w:p>
-      <w:pPr>
-        <w:jc w:val="center"/>
-      </w:pPr>
-      <w:r>
-        <w:rPr>
-          <w:noProof/>
-        </w:rPr>
-        <w:drawing>
-          <wp:inline distT="0" distB="0" distL="0" distR="0" wp14:anchorId="4C9D08F7" wp14:editId="44AAAB21">
-            <wp:extent cx="4324350" cy="3362420"/>
-            <wp:effectExtent l="0" t="0" r="0" b="9525"/>
-            <wp:docPr id="25" name="Picture 25"/>
-            <wp:cNvGraphicFramePr>
-              <a:graphicFrameLocks xmlns:a="http://schemas.openxmlformats.org/drawingml/2006/main" noChangeAspect="1"/>
-            </wp:cNvGraphicFramePr>
-            <a:graphic xmlns:a="http://schemas.openxmlformats.org/drawingml/2006/main">
-              <a:graphicData uri="http://schemas.openxmlformats.org/drawingml/2006/picture">
-                <pic:pic xmlns:pic="http://schemas.openxmlformats.org/drawingml/2006/picture">
-                  <pic:nvPicPr>
-                    <pic:cNvPr id="0" name="Picture 11"/>
-                    <pic:cNvPicPr>
-                      <a:picLocks noChangeAspect="1" noChangeArrowheads="1"/>
-                    </pic:cNvPicPr>
-                  </pic:nvPicPr>
-                  <pic:blipFill>
-                    <a:blip r:embed="rId16">
-                      <a:extLst>
-                        <a:ext uri="{28A0092B-C50C-407E-A947-70E740481C1C}">
-                          <a14:useLocalDpi xmlns:a14="http://schemas.microsoft.com/office/drawing/2010/main" val="0"/>
-                        </a:ext>
-                      </a:extLst>
-                    </a:blip>
-                    <a:srcRect/>
-                    <a:stretch>
-                      <a:fillRect/>
-                    </a:stretch>
-                  </pic:blipFill>
-                  <pic:spPr bwMode="auto">
-                    <a:xfrm>
-                      <a:off x="0" y="0"/>
-                      <a:ext cx="4347909" cy="3380739"/>
-                    </a:xfrm>
-                    <a:prstGeom prst="rect">
-                      <a:avLst/>
-                    </a:prstGeom>
-                    <a:noFill/>
-                    <a:ln>
-                      <a:noFill/>
-                    </a:ln>
-                  </pic:spPr>
-                </pic:pic>
-              </a:graphicData>
-            </a:graphic>
-          </wp:inline>
-        </w:drawing>
-      </w:r>
-    </w:p>
-    <w:p>
-      <w:pPr>
-        <w:ind w:firstLine="0"/>
-        <w:jc w:val="center"/>
-        <w:rPr>
-          <w:b/>
-          <w:bCs/>
-        </w:rPr>
-      </w:pPr>
-      <w:r>
-        <w:rPr>
-          <w:b/>
-          <w:bCs/>
-        </w:rPr>
-        <w:t>Figure 5. Finish Setup</w:t>
-      </w:r>
-    </w:p>
-    <w:p/>
-    <w:p>
-      <w:pPr>
         <w:pStyle w:val="Heading1"/>
       </w:pPr>
-      <w:bookmarkStart w:id="7" w:name="_Toc43479556"/>
-      <w:r>
-        <w:lastRenderedPageBreak/>
+      <w:bookmarkStart w:id="7" w:name="_Toc43617768"/>
+      <w:r>
         <w:t>Uninstallation</w:t>
       </w:r>
       <w:bookmarkEnd w:id="7"/>
     </w:p>
     <w:p>
       <w:pPr>
-        <w:pStyle w:val="ListParagraph"/>
-        <w:spacing w:before="120" w:line="261" w:lineRule="auto"/>
-        <w:rPr>
-          <w:rFonts w:cstheme="minorHAnsi"/>
-          <w:b w:val="0"/>
-          <w:bCs/>
-          <w:i w:val="0"/>
-          <w:iCs/>
-          <w:sz w:val="26"/>
-          <w:szCs w:val="26"/>
-        </w:rPr>
-      </w:pPr>
-      <w:r>
-        <w:rPr>
-          <w:rFonts w:cstheme="minorHAnsi"/>
-          <w:b w:val="0"/>
-          <w:bCs/>
-          <w:i w:val="0"/>
-          <w:iCs/>
-          <w:sz w:val="26"/>
-          <w:szCs w:val="26"/>
-        </w:rPr>
-        <w:t>Uninstall</w:t>
-      </w:r>
-      <w:r>
-        <w:rPr>
-          <w:rFonts w:cstheme="minorHAnsi"/>
-          <w:b w:val="0"/>
-          <w:bCs/>
-          <w:i w:val="0"/>
-          <w:iCs/>
-          <w:sz w:val="26"/>
-          <w:szCs w:val="26"/>
-        </w:rPr>
-        <w:t xml:space="preserve"> “PID Test Tool”</w:t>
-      </w:r>
-      <w:r>
-        <w:rPr>
-          <w:rFonts w:cstheme="minorHAnsi"/>
-          <w:b w:val="0"/>
-          <w:bCs/>
-          <w:i w:val="0"/>
-          <w:iCs/>
-          <w:sz w:val="26"/>
-          <w:szCs w:val="26"/>
-        </w:rPr>
-        <w:t xml:space="preserve"> by go to “Programs and Features” in Control Panel.</w:t>
+        <w:ind w:firstLine="0"/>
+      </w:pPr>
+      <w:r>
+        <w:t>[No Update]</w:t>
       </w:r>
     </w:p>
     <w:p>
       <w:pPr>
-        <w:pStyle w:val="ListParagraph"/>
-        <w:spacing w:before="120" w:line="261" w:lineRule="auto"/>
-        <w:rPr>
-          <w:rFonts w:cstheme="minorHAnsi"/>
-          <w:b w:val="0"/>
-          <w:bCs/>
-          <w:i w:val="0"/>
-          <w:iCs/>
-          <w:sz w:val="26"/>
-          <w:szCs w:val="26"/>
-        </w:rPr>
-      </w:pPr>
-    </w:p>
-    <w:p>
-      <w:pPr>
-        <w:pStyle w:val="ListParagraph"/>
-        <w:spacing w:before="120" w:line="261" w:lineRule="auto"/>
-        <w:jc w:val="center"/>
-        <w:rPr>
-          <w:b w:val="0"/>
-          <w:bCs/>
-          <w:i w:val="0"/>
-          <w:iCs/>
-        </w:rPr>
-      </w:pPr>
-      <w:r>
-        <w:rPr>
-          <w:noProof/>
-        </w:rPr>
-        <w:drawing>
-          <wp:inline distT="0" distB="0" distL="0" distR="0" wp14:anchorId="02D010A2" wp14:editId="34AD111F">
-            <wp:extent cx="3423684" cy="1287450"/>
-            <wp:effectExtent l="0" t="0" r="5715" b="8255"/>
-            <wp:docPr id="32" name="Picture 32"/>
-            <wp:cNvGraphicFramePr>
-              <a:graphicFrameLocks xmlns:a="http://schemas.openxmlformats.org/drawingml/2006/main" noChangeAspect="1"/>
-            </wp:cNvGraphicFramePr>
-            <a:graphic xmlns:a="http://schemas.openxmlformats.org/drawingml/2006/main">
-              <a:graphicData uri="http://schemas.openxmlformats.org/drawingml/2006/picture">
-                <pic:pic xmlns:pic="http://schemas.openxmlformats.org/drawingml/2006/picture">
-                  <pic:nvPicPr>
-                    <pic:cNvPr id="0" name="Picture 25"/>
-                    <pic:cNvPicPr>
-                      <a:picLocks noChangeAspect="1" noChangeArrowheads="1"/>
-                    </pic:cNvPicPr>
-                  </pic:nvPicPr>
-                  <pic:blipFill>
-                    <a:blip r:embed="rId17">
-                      <a:extLst>
-                        <a:ext uri="{28A0092B-C50C-407E-A947-70E740481C1C}">
-                          <a14:useLocalDpi xmlns:a14="http://schemas.microsoft.com/office/drawing/2010/main" val="0"/>
-                        </a:ext>
-                      </a:extLst>
-                    </a:blip>
-                    <a:srcRect/>
-                    <a:stretch>
-                      <a:fillRect/>
-                    </a:stretch>
-                  </pic:blipFill>
-                  <pic:spPr bwMode="auto">
-                    <a:xfrm>
-                      <a:off x="0" y="0"/>
-                      <a:ext cx="3502915" cy="1317244"/>
-                    </a:xfrm>
-                    <a:prstGeom prst="rect">
-                      <a:avLst/>
-                    </a:prstGeom>
-                    <a:noFill/>
-                    <a:ln>
-                      <a:noFill/>
-                    </a:ln>
-                  </pic:spPr>
-                </pic:pic>
-              </a:graphicData>
-            </a:graphic>
-          </wp:inline>
-        </w:drawing>
-      </w:r>
-    </w:p>
-    <w:p>
-      <w:pPr>
-        <w:ind w:firstLine="0"/>
-        <w:jc w:val="center"/>
-        <w:rPr>
-          <w:b/>
-          <w:bCs/>
-        </w:rPr>
-      </w:pPr>
-      <w:r>
-        <w:rPr>
-          <w:b/>
-          <w:bCs/>
-        </w:rPr>
-        <w:t xml:space="preserve">Figure </w:t>
-      </w:r>
-      <w:r>
-        <w:rPr>
-          <w:b/>
-          <w:bCs/>
-        </w:rPr>
-        <w:t>6</w:t>
-      </w:r>
-      <w:r>
-        <w:rPr>
-          <w:b/>
-          <w:bCs/>
-        </w:rPr>
-        <w:t xml:space="preserve">. </w:t>
-      </w:r>
-      <w:r>
-        <w:rPr>
-          <w:b/>
-          <w:bCs/>
-        </w:rPr>
-        <w:t>Uninstall program in Control Panel</w:t>
-      </w:r>
-    </w:p>
-    <w:p>
-      <w:pPr>
-        <w:pStyle w:val="ListParagraph"/>
-        <w:spacing w:before="120" w:line="261" w:lineRule="auto"/>
-        <w:jc w:val="center"/>
-        <w:rPr>
-          <w:b w:val="0"/>
-          <w:bCs/>
-          <w:i w:val="0"/>
-          <w:iCs/>
-        </w:rPr>
-      </w:pPr>
-    </w:p>
-    <w:p>
-      <w:pPr>
-        <w:pStyle w:val="ListParagraph"/>
-        <w:spacing w:before="120" w:line="261" w:lineRule="auto"/>
-        <w:jc w:val="center"/>
-        <w:rPr>
-          <w:b w:val="0"/>
-          <w:bCs/>
-          <w:i w:val="0"/>
-          <w:iCs/>
-        </w:rPr>
-      </w:pPr>
-      <w:r>
-        <w:rPr>
-          <w:noProof/>
-        </w:rPr>
-        <w:drawing>
-          <wp:inline distT="0" distB="0" distL="0" distR="0" wp14:anchorId="51BD6804" wp14:editId="6C4117C0">
-            <wp:extent cx="3423285" cy="1340680"/>
-            <wp:effectExtent l="0" t="0" r="5715" b="0"/>
-            <wp:docPr id="33" name="Picture 33"/>
-            <wp:cNvGraphicFramePr>
-              <a:graphicFrameLocks xmlns:a="http://schemas.openxmlformats.org/drawingml/2006/main" noChangeAspect="1"/>
-            </wp:cNvGraphicFramePr>
-            <a:graphic xmlns:a="http://schemas.openxmlformats.org/drawingml/2006/main">
-              <a:graphicData uri="http://schemas.openxmlformats.org/drawingml/2006/picture">
-                <pic:pic xmlns:pic="http://schemas.openxmlformats.org/drawingml/2006/picture">
-                  <pic:nvPicPr>
-                    <pic:cNvPr id="0" name="Picture 27"/>
-                    <pic:cNvPicPr>
-                      <a:picLocks noChangeAspect="1" noChangeArrowheads="1"/>
-                    </pic:cNvPicPr>
-                  </pic:nvPicPr>
-                  <pic:blipFill>
-                    <a:blip r:embed="rId18">
-                      <a:extLst>
-                        <a:ext uri="{28A0092B-C50C-407E-A947-70E740481C1C}">
-                          <a14:useLocalDpi xmlns:a14="http://schemas.microsoft.com/office/drawing/2010/main" val="0"/>
-                        </a:ext>
-                      </a:extLst>
-                    </a:blip>
-                    <a:srcRect/>
-                    <a:stretch>
-                      <a:fillRect/>
-                    </a:stretch>
-                  </pic:blipFill>
-                  <pic:spPr bwMode="auto">
-                    <a:xfrm>
-                      <a:off x="0" y="0"/>
-                      <a:ext cx="3564125" cy="1395838"/>
-                    </a:xfrm>
-                    <a:prstGeom prst="rect">
-                      <a:avLst/>
-                    </a:prstGeom>
-                    <a:noFill/>
-                    <a:ln>
-                      <a:noFill/>
-                    </a:ln>
-                  </pic:spPr>
-                </pic:pic>
-              </a:graphicData>
-            </a:graphic>
-          </wp:inline>
-        </w:drawing>
-      </w:r>
-    </w:p>
-    <w:p>
-      <w:pPr>
-        <w:ind w:firstLine="0"/>
-        <w:jc w:val="center"/>
-        <w:rPr>
-          <w:b/>
-          <w:bCs/>
-        </w:rPr>
-      </w:pPr>
-      <w:r>
-        <w:rPr>
-          <w:b/>
-          <w:bCs/>
-        </w:rPr>
-        <w:t xml:space="preserve">Figure </w:t>
-      </w:r>
-      <w:r>
-        <w:rPr>
-          <w:b/>
-          <w:bCs/>
-        </w:rPr>
-        <w:t>7</w:t>
-      </w:r>
-      <w:r>
-        <w:rPr>
-          <w:b/>
-          <w:bCs/>
-        </w:rPr>
-        <w:t xml:space="preserve">. Finish </w:t>
-      </w:r>
-      <w:r>
-        <w:rPr>
-          <w:b/>
-          <w:bCs/>
-        </w:rPr>
-        <w:t>uninstalling program</w:t>
-      </w:r>
-    </w:p>
-    <w:p>
-      <w:pPr>
-        <w:spacing w:before="0" w:beforeAutospacing="0"/>
-        <w:ind w:firstLine="0"/>
-        <w:contextualSpacing w:val="0"/>
-        <w:rPr>
-          <w:b/>
-          <w:bCs/>
-          <w:i/>
-          <w:iCs/>
-        </w:rPr>
-      </w:pPr>
-    </w:p>
-    <w:p>
-      <w:pPr>
         <w:pStyle w:val="Heading1"/>
       </w:pPr>
-      <w:bookmarkStart w:id="8" w:name="_Toc43479557"/>
+      <w:bookmarkStart w:id="8" w:name="_Toc43617769"/>
       <w:r>
         <w:t>Software overview</w:t>
       </w:r>
@@ -2156,7 +1318,13 @@
     </w:p>
     <w:p>
       <w:r>
-        <w:t>Click “PID Test Tool” to open application.</w:t>
+        <w:t>Click “</w:t>
+      </w:r>
+      <w:r>
+        <w:t>Automation Test Tool</w:t>
+      </w:r>
+      <w:r>
+        <w:t>” to open application.</w:t>
       </w:r>
     </w:p>
     <w:p>
@@ -2183,7 +1351,7 @@
                     <pic:cNvPicPr/>
                   </pic:nvPicPr>
                   <pic:blipFill>
-                    <a:blip r:embed="rId19"/>
+                    <a:blip r:embed="rId12"/>
                     <a:stretch>
                       <a:fillRect/>
                     </a:stretch>
@@ -2225,7 +1393,7 @@
           <w:b/>
           <w:bCs/>
         </w:rPr>
-        <w:t>8</w:t>
+        <w:t>1</w:t>
       </w:r>
       <w:r>
         <w:rPr>
@@ -2258,10 +1426,580 @@
         <w:rPr>
           <w:b/>
           <w:bCs/>
+          <w:noProof/>
         </w:rPr>
         <w:lastRenderedPageBreak/>
+        <mc:AlternateContent>
+          <mc:Choice Requires="wpg">
+            <w:drawing>
+              <wp:anchor distT="0" distB="0" distL="114300" distR="114300" simplePos="0" relativeHeight="251669504" behindDoc="0" locked="0" layoutInCell="1" allowOverlap="1" wp14:anchorId="4F46531F" wp14:editId="788B83C9">
+                <wp:simplePos x="0" y="0"/>
+                <wp:positionH relativeFrom="page">
+                  <wp:align>right</wp:align>
+                </wp:positionH>
+                <wp:positionV relativeFrom="paragraph">
+                  <wp:posOffset>33020</wp:posOffset>
+                </wp:positionV>
+                <wp:extent cx="7674610" cy="3504565"/>
+                <wp:effectExtent l="19050" t="19050" r="40640" b="38735"/>
+                <wp:wrapNone/>
+                <wp:docPr id="14" name="Group 14"/>
+                <wp:cNvGraphicFramePr/>
+                <a:graphic xmlns:a="http://schemas.openxmlformats.org/drawingml/2006/main">
+                  <a:graphicData uri="http://schemas.microsoft.com/office/word/2010/wordprocessingGroup">
+                    <wpg:wgp>
+                      <wpg:cNvGrpSpPr/>
+                      <wpg:grpSpPr>
+                        <a:xfrm>
+                          <a:off x="0" y="0"/>
+                          <a:ext cx="7674610" cy="3504565"/>
+                          <a:chOff x="-9525" y="0"/>
+                          <a:chExt cx="7675609" cy="3505200"/>
+                        </a:xfrm>
+                      </wpg:grpSpPr>
+                      <wps:wsp>
+                        <wps:cNvPr id="6" name="Speech Bubble: Oval 6"/>
+                        <wps:cNvSpPr/>
+                        <wps:spPr>
+                          <a:xfrm>
+                            <a:off x="5867400" y="0"/>
+                            <a:ext cx="1676400" cy="685800"/>
+                          </a:xfrm>
+                          <a:prstGeom prst="wedgeEllipseCallout">
+                            <a:avLst>
+                              <a:gd name="adj1" fmla="val -67685"/>
+                              <a:gd name="adj2" fmla="val 26388"/>
+                            </a:avLst>
+                          </a:prstGeom>
+                          <a:ln w="19050">
+                            <a:solidFill>
+                              <a:schemeClr val="accent1">
+                                <a:lumMod val="75000"/>
+                              </a:schemeClr>
+                            </a:solidFill>
+                          </a:ln>
+                        </wps:spPr>
+                        <wps:style>
+                          <a:lnRef idx="2">
+                            <a:schemeClr val="dk1"/>
+                          </a:lnRef>
+                          <a:fillRef idx="1">
+                            <a:schemeClr val="lt1"/>
+                          </a:fillRef>
+                          <a:effectRef idx="0">
+                            <a:schemeClr val="dk1"/>
+                          </a:effectRef>
+                          <a:fontRef idx="minor">
+                            <a:schemeClr val="dk1"/>
+                          </a:fontRef>
+                        </wps:style>
+                        <wps:txbx>
+                          <w:txbxContent>
+                            <w:p>
+                              <w:pPr>
+                                <w:spacing w:before="0" w:beforeAutospacing="0" w:line="240" w:lineRule="auto"/>
+                                <w:ind w:firstLine="0"/>
+                                <w:jc w:val="center"/>
+                              </w:pPr>
+                              <w:r>
+                                <w:t xml:space="preserve">Control </w:t>
+                              </w:r>
+                              <w:proofErr w:type="spellStart"/>
+                              <w:r>
+                                <w:t>Dobot</w:t>
+                              </w:r>
+                              <w:proofErr w:type="spellEnd"/>
+                              <w:r>
+                                <w:t xml:space="preserve"> connection</w:t>
+                              </w:r>
+                            </w:p>
+                          </w:txbxContent>
+                        </wps:txbx>
+                        <wps:bodyPr rot="0" spcFirstLastPara="0" vertOverflow="overflow" horzOverflow="overflow" vert="horz" wrap="square" lIns="91440" tIns="45720" rIns="91440" bIns="45720" numCol="1" spcCol="0" rtlCol="0" fromWordArt="0" anchor="ctr" anchorCtr="0" forceAA="0" compatLnSpc="1">
+                          <a:prstTxWarp prst="textNoShape">
+                            <a:avLst/>
+                          </a:prstTxWarp>
+                          <a:noAutofit/>
+                        </wps:bodyPr>
+                      </wps:wsp>
+                      <wps:wsp>
+                        <wps:cNvPr id="8" name="Speech Bubble: Oval 8"/>
+                        <wps:cNvSpPr/>
+                        <wps:spPr>
+                          <a:xfrm>
+                            <a:off x="57150" y="257175"/>
+                            <a:ext cx="1600200" cy="714375"/>
+                          </a:xfrm>
+                          <a:prstGeom prst="wedgeEllipseCallout">
+                            <a:avLst>
+                              <a:gd name="adj1" fmla="val 63700"/>
+                              <a:gd name="adj2" fmla="val 52471"/>
+                            </a:avLst>
+                          </a:prstGeom>
+                          <a:ln w="19050">
+                            <a:solidFill>
+                              <a:schemeClr val="accent1">
+                                <a:lumMod val="75000"/>
+                              </a:schemeClr>
+                            </a:solidFill>
+                          </a:ln>
+                        </wps:spPr>
+                        <wps:style>
+                          <a:lnRef idx="2">
+                            <a:schemeClr val="dk1"/>
+                          </a:lnRef>
+                          <a:fillRef idx="1">
+                            <a:schemeClr val="lt1"/>
+                          </a:fillRef>
+                          <a:effectRef idx="0">
+                            <a:schemeClr val="dk1"/>
+                          </a:effectRef>
+                          <a:fontRef idx="minor">
+                            <a:schemeClr val="dk1"/>
+                          </a:fontRef>
+                        </wps:style>
+                        <wps:txbx>
+                          <w:txbxContent>
+                            <w:p>
+                              <w:pPr>
+                                <w:spacing w:before="0" w:beforeAutospacing="0" w:line="240" w:lineRule="auto"/>
+                                <w:ind w:firstLine="0"/>
+                                <w:contextualSpacing w:val="0"/>
+                                <w:jc w:val="center"/>
+                              </w:pPr>
+                              <w:r>
+                                <w:t xml:space="preserve">Control </w:t>
+                              </w:r>
+                              <w:r>
+                                <w:t>reader</w:t>
+                              </w:r>
+                              <w:r>
+                                <w:t xml:space="preserve"> connection</w:t>
+                              </w:r>
+                            </w:p>
+                          </w:txbxContent>
+                        </wps:txbx>
+                        <wps:bodyPr rot="0" spcFirstLastPara="0" vertOverflow="overflow" horzOverflow="overflow" vert="horz" wrap="square" lIns="91440" tIns="45720" rIns="91440" bIns="45720" numCol="1" spcCol="0" rtlCol="0" fromWordArt="0" anchor="ctr" anchorCtr="0" forceAA="0" compatLnSpc="1">
+                          <a:prstTxWarp prst="textNoShape">
+                            <a:avLst/>
+                          </a:prstTxWarp>
+                          <a:noAutofit/>
+                        </wps:bodyPr>
+                      </wps:wsp>
+                      <wps:wsp>
+                        <wps:cNvPr id="9" name="Speech Bubble: Oval 9"/>
+                        <wps:cNvSpPr/>
+                        <wps:spPr>
+                          <a:xfrm>
+                            <a:off x="5962650" y="1000125"/>
+                            <a:ext cx="1295400" cy="723900"/>
+                          </a:xfrm>
+                          <a:prstGeom prst="wedgeEllipseCallout">
+                            <a:avLst>
+                              <a:gd name="adj1" fmla="val -76508"/>
+                              <a:gd name="adj2" fmla="val 21125"/>
+                            </a:avLst>
+                          </a:prstGeom>
+                          <a:ln w="19050">
+                            <a:solidFill>
+                              <a:schemeClr val="accent1">
+                                <a:lumMod val="75000"/>
+                              </a:schemeClr>
+                            </a:solidFill>
+                          </a:ln>
+                        </wps:spPr>
+                        <wps:style>
+                          <a:lnRef idx="2">
+                            <a:schemeClr val="dk1"/>
+                          </a:lnRef>
+                          <a:fillRef idx="1">
+                            <a:schemeClr val="lt1"/>
+                          </a:fillRef>
+                          <a:effectRef idx="0">
+                            <a:schemeClr val="dk1"/>
+                          </a:effectRef>
+                          <a:fontRef idx="minor">
+                            <a:schemeClr val="dk1"/>
+                          </a:fontRef>
+                        </wps:style>
+                        <wps:txbx>
+                          <w:txbxContent>
+                            <w:p>
+                              <w:pPr>
+                                <w:spacing w:before="0" w:beforeAutospacing="0" w:line="240" w:lineRule="auto"/>
+                                <w:ind w:firstLine="0"/>
+                                <w:jc w:val="center"/>
+                              </w:pPr>
+                              <w:r>
+                                <w:t>Load file of coordinate</w:t>
+                              </w:r>
+                            </w:p>
+                          </w:txbxContent>
+                        </wps:txbx>
+                        <wps:bodyPr rot="0" spcFirstLastPara="0" vertOverflow="overflow" horzOverflow="overflow" vert="horz" wrap="square" lIns="91440" tIns="45720" rIns="91440" bIns="45720" numCol="1" spcCol="0" rtlCol="0" fromWordArt="0" anchor="ctr" anchorCtr="0" forceAA="0" compatLnSpc="1">
+                          <a:prstTxWarp prst="textNoShape">
+                            <a:avLst/>
+                          </a:prstTxWarp>
+                          <a:noAutofit/>
+                        </wps:bodyPr>
+                      </wps:wsp>
+                      <wps:wsp>
+                        <wps:cNvPr id="10" name="Speech Bubble: Oval 10"/>
+                        <wps:cNvSpPr/>
+                        <wps:spPr>
+                          <a:xfrm>
+                            <a:off x="438150" y="2990850"/>
+                            <a:ext cx="1085850" cy="514350"/>
+                          </a:xfrm>
+                          <a:prstGeom prst="wedgeEllipseCallout">
+                            <a:avLst>
+                              <a:gd name="adj1" fmla="val 79993"/>
+                              <a:gd name="adj2" fmla="val -55417"/>
+                            </a:avLst>
+                          </a:prstGeom>
+                          <a:ln w="19050">
+                            <a:solidFill>
+                              <a:schemeClr val="accent1">
+                                <a:lumMod val="75000"/>
+                              </a:schemeClr>
+                            </a:solidFill>
+                          </a:ln>
+                        </wps:spPr>
+                        <wps:style>
+                          <a:lnRef idx="2">
+                            <a:schemeClr val="dk1"/>
+                          </a:lnRef>
+                          <a:fillRef idx="1">
+                            <a:schemeClr val="lt1"/>
+                          </a:fillRef>
+                          <a:effectRef idx="0">
+                            <a:schemeClr val="dk1"/>
+                          </a:effectRef>
+                          <a:fontRef idx="minor">
+                            <a:schemeClr val="dk1"/>
+                          </a:fontRef>
+                        </wps:style>
+                        <wps:txbx>
+                          <w:txbxContent>
+                            <w:p>
+                              <w:pPr>
+                                <w:spacing w:before="0" w:beforeAutospacing="0"/>
+                                <w:ind w:firstLine="0"/>
+                                <w:jc w:val="center"/>
+                              </w:pPr>
+                              <w:r>
+                                <w:t>Log Data</w:t>
+                              </w:r>
+                            </w:p>
+                          </w:txbxContent>
+                        </wps:txbx>
+                        <wps:bodyPr rot="0" spcFirstLastPara="0" vertOverflow="overflow" horzOverflow="overflow" vert="horz" wrap="square" lIns="91440" tIns="45720" rIns="91440" bIns="45720" numCol="1" spcCol="0" rtlCol="0" fromWordArt="0" anchor="ctr" anchorCtr="0" forceAA="0" compatLnSpc="1">
+                          <a:prstTxWarp prst="textNoShape">
+                            <a:avLst/>
+                          </a:prstTxWarp>
+                          <a:noAutofit/>
+                        </wps:bodyPr>
+                      </wps:wsp>
+                      <wps:wsp>
+                        <wps:cNvPr id="11" name="Speech Bubble: Oval 11"/>
+                        <wps:cNvSpPr/>
+                        <wps:spPr>
+                          <a:xfrm>
+                            <a:off x="-9525" y="1400175"/>
+                            <a:ext cx="1790700" cy="971550"/>
+                          </a:xfrm>
+                          <a:prstGeom prst="wedgeEllipseCallout">
+                            <a:avLst>
+                              <a:gd name="adj1" fmla="val 64605"/>
+                              <a:gd name="adj2" fmla="val 18888"/>
+                            </a:avLst>
+                          </a:prstGeom>
+                          <a:ln w="19050">
+                            <a:solidFill>
+                              <a:schemeClr val="accent1">
+                                <a:lumMod val="75000"/>
+                              </a:schemeClr>
+                            </a:solidFill>
+                          </a:ln>
+                        </wps:spPr>
+                        <wps:style>
+                          <a:lnRef idx="2">
+                            <a:schemeClr val="dk1"/>
+                          </a:lnRef>
+                          <a:fillRef idx="1">
+                            <a:schemeClr val="lt1"/>
+                          </a:fillRef>
+                          <a:effectRef idx="0">
+                            <a:schemeClr val="dk1"/>
+                          </a:effectRef>
+                          <a:fontRef idx="minor">
+                            <a:schemeClr val="dk1"/>
+                          </a:fontRef>
+                        </wps:style>
+                        <wps:txbx>
+                          <w:txbxContent>
+                            <w:p>
+                              <w:pPr>
+                                <w:spacing w:before="0" w:beforeAutospacing="0" w:line="240" w:lineRule="auto"/>
+                                <w:ind w:firstLine="0"/>
+                                <w:jc w:val="center"/>
+                              </w:pPr>
+                              <w:r>
+                                <w:t>Export detail report o</w:t>
+                              </w:r>
+                              <w:r>
+                                <w:t xml:space="preserve">r </w:t>
+                              </w:r>
+                              <w:r>
+                                <w:t>summary report</w:t>
+                              </w:r>
+                            </w:p>
+                          </w:txbxContent>
+                        </wps:txbx>
+                        <wps:bodyPr rot="0" spcFirstLastPara="0" vertOverflow="overflow" horzOverflow="overflow" vert="horz" wrap="square" lIns="91440" tIns="45720" rIns="91440" bIns="45720" numCol="1" spcCol="0" rtlCol="0" fromWordArt="0" anchor="ctr" anchorCtr="0" forceAA="0" compatLnSpc="1">
+                          <a:prstTxWarp prst="textNoShape">
+                            <a:avLst/>
+                          </a:prstTxWarp>
+                          <a:noAutofit/>
+                        </wps:bodyPr>
+                      </wps:wsp>
+                      <wps:wsp>
+                        <wps:cNvPr id="12" name="Speech Bubble: Oval 12"/>
+                        <wps:cNvSpPr/>
+                        <wps:spPr>
+                          <a:xfrm>
+                            <a:off x="5618209" y="2242601"/>
+                            <a:ext cx="2047875" cy="1104900"/>
+                          </a:xfrm>
+                          <a:prstGeom prst="wedgeEllipseCallout">
+                            <a:avLst>
+                              <a:gd name="adj1" fmla="val -74515"/>
+                              <a:gd name="adj2" fmla="val -39147"/>
+                            </a:avLst>
+                          </a:prstGeom>
+                          <a:ln w="19050">
+                            <a:solidFill>
+                              <a:schemeClr val="accent1">
+                                <a:lumMod val="75000"/>
+                              </a:schemeClr>
+                            </a:solidFill>
+                          </a:ln>
+                        </wps:spPr>
+                        <wps:style>
+                          <a:lnRef idx="2">
+                            <a:schemeClr val="dk1"/>
+                          </a:lnRef>
+                          <a:fillRef idx="1">
+                            <a:schemeClr val="lt1"/>
+                          </a:fillRef>
+                          <a:effectRef idx="0">
+                            <a:schemeClr val="dk1"/>
+                          </a:effectRef>
+                          <a:fontRef idx="minor">
+                            <a:schemeClr val="dk1"/>
+                          </a:fontRef>
+                        </wps:style>
+                        <wps:txbx>
+                          <w:txbxContent>
+                            <w:p>
+                              <w:pPr>
+                                <w:spacing w:before="0" w:beforeAutospacing="0" w:line="240" w:lineRule="auto"/>
+                                <w:ind w:firstLine="0"/>
+                                <w:contextualSpacing w:val="0"/>
+                                <w:jc w:val="center"/>
+                              </w:pPr>
+                              <w:r>
+                                <w:t>Set new original coordinate. Start/Stop testing.</w:t>
+                              </w:r>
+                            </w:p>
+                          </w:txbxContent>
+                        </wps:txbx>
+                        <wps:bodyPr rot="0" spcFirstLastPara="0" vertOverflow="overflow" horzOverflow="overflow" vert="horz" wrap="square" lIns="91440" tIns="45720" rIns="91440" bIns="45720" numCol="1" spcCol="0" rtlCol="0" fromWordArt="0" anchor="ctr" anchorCtr="0" forceAA="0" compatLnSpc="1">
+                          <a:prstTxWarp prst="textNoShape">
+                            <a:avLst/>
+                          </a:prstTxWarp>
+                          <a:noAutofit/>
+                        </wps:bodyPr>
+                      </wps:wsp>
+                    </wpg:wgp>
+                  </a:graphicData>
+                </a:graphic>
+                <wp14:sizeRelH relativeFrom="margin">
+                  <wp14:pctWidth>0</wp14:pctWidth>
+                </wp14:sizeRelH>
+                <wp14:sizeRelV relativeFrom="margin">
+                  <wp14:pctHeight>0</wp14:pctHeight>
+                </wp14:sizeRelV>
+              </wp:anchor>
+            </w:drawing>
+          </mc:Choice>
+          <mc:Fallback>
+            <w:pict>
+              <v:group w14:anchorId="4F46531F" id="Group 14" o:spid="_x0000_s1026" style="position:absolute;left:0;text-align:left;margin-left:553.1pt;margin-top:2.6pt;width:604.3pt;height:275.95pt;z-index:251669504;mso-position-horizontal:right;mso-position-horizontal-relative:page;mso-width-relative:margin;mso-height-relative:margin" coordorigin="-95" coordsize="76756,35052" o:gfxdata="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">
+                <v:shapetype id="_x0000_t63" coordsize="21600,21600" o:spt="63" adj="1350,25920" path="wr,,21600,21600@15@16@17@18l@21@22xe">
+                  <v:stroke joinstyle="miter"/>
+                  <v:formulas>
+                    <v:f eqn="val #0"/>
+                    <v:f eqn="val #1"/>
+                    <v:f eqn="sum 10800 0 #0"/>
+                    <v:f eqn="sum 10800 0 #1"/>
+                    <v:f eqn="atan2 @2 @3"/>
+                    <v:f eqn="sumangle @4 11 0"/>
+                    <v:f eqn="sumangle @4 0 11"/>
+                    <v:f eqn="cos 10800 @4"/>
+                    <v:f eqn="sin 10800 @4"/>
+                    <v:f eqn="cos 10800 @5"/>
+                    <v:f eqn="sin 10800 @5"/>
+                    <v:f eqn="cos 10800 @6"/>
+                    <v:f eqn="sin 10800 @6"/>
+                    <v:f eqn="sum 10800 0 @7"/>
+                    <v:f eqn="sum 10800 0 @8"/>
+                    <v:f eqn="sum 10800 0 @9"/>
+                    <v:f eqn="sum 10800 0 @10"/>
+                    <v:f eqn="sum 10800 0 @11"/>
+                    <v:f eqn="sum 10800 0 @12"/>
+                    <v:f eqn="mod @2 @3 0"/>
+                    <v:f eqn="sum @19 0 10800"/>
+                    <v:f eqn="if @20 #0 @13"/>
+                    <v:f eqn="if @20 #1 @14"/>
+                  </v:formulas>
+                  <v:path o:connecttype="custom" o:connectlocs="10800,0;3163,3163;0,10800;3163,18437;10800,21600;18437,18437;21600,10800;18437,3163;@21,@22" textboxrect="3163,3163,18437,18437"/>
+                  <v:handles>
+                    <v:h position="#0,#1"/>
+                  </v:handles>
+                </v:shapetype>
+                <v:shape id="Speech Bubble: Oval 6" o:spid="_x0000_s1027" type="#_x0000_t63" style="position:absolute;left:58674;width:16764;height:6858;visibility:visible;mso-wrap-style:square;v-text-anchor:middle" o:gfxdata="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" adj="-3820,16500" fillcolor="white [3201]" strokecolor="#365f91 [2404]" strokeweight="1.5pt">
+                  <v:textbox>
+                    <w:txbxContent>
+                      <w:p>
+                        <w:pPr>
+                          <w:spacing w:before="0" w:beforeAutospacing="0" w:line="240" w:lineRule="auto"/>
+                          <w:ind w:firstLine="0"/>
+                          <w:jc w:val="center"/>
+                        </w:pPr>
+                        <w:r>
+                          <w:t xml:space="preserve">Control </w:t>
+                        </w:r>
+                        <w:proofErr w:type="spellStart"/>
+                        <w:r>
+                          <w:t>Dobot</w:t>
+                        </w:r>
+                        <w:proofErr w:type="spellEnd"/>
+                        <w:r>
+                          <w:t xml:space="preserve"> connection</w:t>
+                        </w:r>
+                      </w:p>
+                    </w:txbxContent>
+                  </v:textbox>
+                </v:shape>
+                <v:shape id="Speech Bubble: Oval 8" o:spid="_x0000_s1028" type="#_x0000_t63" style="position:absolute;left:571;top:2571;width:16002;height:7144;visibility:visible;mso-wrap-style:square;v-text-anchor:middle" o:gfxdata="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" adj="24559,22134" fillcolor="white [3201]" strokecolor="#365f91 [2404]" strokeweight="1.5pt">
+                  <v:textbox>
+                    <w:txbxContent>
+                      <w:p>
+                        <w:pPr>
+                          <w:spacing w:before="0" w:beforeAutospacing="0" w:line="240" w:lineRule="auto"/>
+                          <w:ind w:firstLine="0"/>
+                          <w:contextualSpacing w:val="0"/>
+                          <w:jc w:val="center"/>
+                        </w:pPr>
+                        <w:r>
+                          <w:t xml:space="preserve">Control </w:t>
+                        </w:r>
+                        <w:r>
+                          <w:t>reader</w:t>
+                        </w:r>
+                        <w:r>
+                          <w:t xml:space="preserve"> connection</w:t>
+                        </w:r>
+                      </w:p>
+                    </w:txbxContent>
+                  </v:textbox>
+                </v:shape>
+                <v:shape id="Speech Bubble: Oval 9" o:spid="_x0000_s1029" type="#_x0000_t63" style="position:absolute;left:59626;top:10001;width:12954;height:7239;visibility:visible;mso-wrap-style:square;v-text-anchor:middle" o:gfxdata="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" adj="-5726,15363" fillcolor="white [3201]" strokecolor="#365f91 [2404]" strokeweight="1.5pt">
+                  <v:textbox>
+                    <w:txbxContent>
+                      <w:p>
+                        <w:pPr>
+                          <w:spacing w:before="0" w:beforeAutospacing="0" w:line="240" w:lineRule="auto"/>
+                          <w:ind w:firstLine="0"/>
+                          <w:jc w:val="center"/>
+                        </w:pPr>
+                        <w:r>
+                          <w:t>Load file of coordinate</w:t>
+                        </w:r>
+                      </w:p>
+                    </w:txbxContent>
+                  </v:textbox>
+                </v:shape>
+                <v:shape id="Speech Bubble: Oval 10" o:spid="_x0000_s1030" type="#_x0000_t63" style="position:absolute;left:4381;top:29908;width:10859;height:5144;visibility:visible;mso-wrap-style:square;v-text-anchor:middle" o:gfxdata="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" adj="28078,-1170" fillcolor="white [3201]" strokecolor="#365f91 [2404]" strokeweight="1.5pt">
+                  <v:textbox>
+                    <w:txbxContent>
+                      <w:p>
+                        <w:pPr>
+                          <w:spacing w:before="0" w:beforeAutospacing="0"/>
+                          <w:ind w:firstLine="0"/>
+                          <w:jc w:val="center"/>
+                        </w:pPr>
+                        <w:r>
+                          <w:t>Log Data</w:t>
+                        </w:r>
+                      </w:p>
+                    </w:txbxContent>
+                  </v:textbox>
+                </v:shape>
+                <v:shape id="Speech Bubble: Oval 11" o:spid="_x0000_s1031" type="#_x0000_t63" style="position:absolute;left:-95;top:14001;width:17906;height:9716;visibility:visible;mso-wrap-style:square;v-text-anchor:middle" o:gfxdata="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" adj="24755,14880" fillcolor="white [3201]" strokecolor="#365f91 [2404]" strokeweight="1.5pt">
+                  <v:textbox>
+                    <w:txbxContent>
+                      <w:p>
+                        <w:pPr>
+                          <w:spacing w:before="0" w:beforeAutospacing="0" w:line="240" w:lineRule="auto"/>
+                          <w:ind w:firstLine="0"/>
+                          <w:jc w:val="center"/>
+                        </w:pPr>
+                        <w:r>
+                          <w:t>Export detail report o</w:t>
+                        </w:r>
+                        <w:r>
+                          <w:t xml:space="preserve">r </w:t>
+                        </w:r>
+                        <w:r>
+                          <w:t>summary report</w:t>
+                        </w:r>
+                      </w:p>
+                    </w:txbxContent>
+                  </v:textbox>
+                </v:shape>
+                <v:shape id="Speech Bubble: Oval 12" o:spid="_x0000_s1032" type="#_x0000_t63" style="position:absolute;left:56182;top:22426;width:20478;height:11049;visibility:visible;mso-wrap-style:square;v-text-anchor:middle" o:gfxdata="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" adj="-5295,2344" fillcolor="white [3201]" strokecolor="#365f91 [2404]" strokeweight="1.5pt">
+                  <v:textbox>
+                    <w:txbxContent>
+                      <w:p>
+                        <w:pPr>
+                          <w:spacing w:before="0" w:beforeAutospacing="0" w:line="240" w:lineRule="auto"/>
+                          <w:ind w:firstLine="0"/>
+                          <w:contextualSpacing w:val="0"/>
+                          <w:jc w:val="center"/>
+                        </w:pPr>
+                        <w:r>
+                          <w:t>Set new original coordinate. Start/Stop testing.</w:t>
+                        </w:r>
+                      </w:p>
+                    </w:txbxContent>
+                  </v:textbox>
+                </v:shape>
+                <w10:wrap anchorx="page"/>
+              </v:group>
+            </w:pict>
+          </mc:Fallback>
+        </mc:AlternateContent>
+      </w:r>
+      <w:r>
+        <w:rPr>
+          <w:b/>
+          <w:bCs/>
+          <w:noProof/>
+        </w:rPr>
         <w:drawing>
-          <wp:inline distT="0" distB="0" distL="0" distR="0" wp14:anchorId="2991041A" wp14:editId="67007C4C">
+          <wp:inline distT="0" distB="0" distL="0" distR="0" wp14:anchorId="2991041A" wp14:editId="28E1E20B">
             <wp:extent cx="4448175" cy="3995754"/>
             <wp:effectExtent l="0" t="0" r="0" b="5080"/>
             <wp:docPr id="5" name="Picture 5"/>
@@ -2276,7 +2014,7 @@
                     <pic:cNvPicPr/>
                   </pic:nvPicPr>
                   <pic:blipFill>
-                    <a:blip r:embed="rId20"/>
+                    <a:blip r:embed="rId13"/>
                     <a:stretch>
                       <a:fillRect/>
                     </a:stretch>
@@ -2299,8 +2037,8 @@
     </w:p>
     <w:p>
       <w:pPr>
-        <w:spacing w:before="0" w:beforeAutospacing="0"/>
-        <w:contextualSpacing w:val="0"/>
+        <w:ind w:firstLine="0"/>
+        <w:jc w:val="center"/>
         <w:rPr>
           <w:b/>
           <w:bCs/>
@@ -2311,31 +2049,60 @@
           <w:b/>
           <w:bCs/>
         </w:rPr>
-        <w:br w:type="page"/>
+        <w:t xml:space="preserve">Figure </w:t>
+      </w:r>
+      <w:r>
+        <w:rPr>
+          <w:b/>
+          <w:bCs/>
+        </w:rPr>
+        <w:t>2</w:t>
+      </w:r>
+      <w:r>
+        <w:rPr>
+          <w:b/>
+          <w:bCs/>
+        </w:rPr>
+        <w:t>. Application Overview</w:t>
       </w:r>
     </w:p>
     <w:p>
       <w:pPr>
-        <w:ind w:firstLine="0"/>
-        <w:jc w:val="center"/>
-      </w:pPr>
+        <w:pStyle w:val="Heading1"/>
+      </w:pPr>
+      <w:bookmarkStart w:id="9" w:name="_Error_list"/>
+      <w:bookmarkStart w:id="10" w:name="_Toc43617770"/>
+      <w:bookmarkEnd w:id="9"/>
+      <w:r>
+        <w:t>Setup Hardware</w:t>
+      </w:r>
+      <w:bookmarkEnd w:id="10"/>
+    </w:p>
+    <w:p/>
+    <w:p>
+      <w:pPr>
+        <w:pStyle w:val="Heading1"/>
+      </w:pPr>
+      <w:bookmarkStart w:id="11" w:name="_Toc43617771"/>
+      <w:r>
+        <w:lastRenderedPageBreak/>
+        <w:t>Usag</w:t>
+      </w:r>
+      <w:r>
+        <w:t>e</w:t>
+      </w:r>
+      <w:bookmarkEnd w:id="11"/>
     </w:p>
     <w:p>
       <w:pPr>
-        <w:ind w:firstLine="0"/>
         <w:jc w:val="center"/>
       </w:pPr>
-    </w:p>
-    <w:p>
-      <w:pPr>
-        <w:jc w:val="center"/>
-      </w:pPr>
       <w:r>
         <w:rPr>
           <w:noProof/>
         </w:rPr>
         <w:drawing>
-          <wp:inline distT="0" distB="0" distL="0" distR="0" wp14:anchorId="3DFE34D9" wp14:editId="1DE5BFF7">
+          <wp:inline distT="0" distB="0" distL="0" distR="0" wp14:anchorId="78C2DB38" wp14:editId="6660DD24">
             <wp:extent cx="4224517" cy="4581525"/>
             <wp:effectExtent l="0" t="0" r="5080" b="0"/>
             <wp:docPr id="1" name="Picture 1"/>
@@ -2352,7 +2119,7 @@
                     </pic:cNvPicPr>
                   </pic:nvPicPr>
                   <pic:blipFill>
-                    <a:blip r:embed="rId21">
+                    <a:blip r:embed="rId14">
                       <a:extLst>
                         <a:ext uri="{28A0092B-C50C-407E-A947-70E740481C1C}">
                           <a14:useLocalDpi xmlns:a14="http://schemas.microsoft.com/office/drawing/2010/main" val="0"/>
@@ -2385,73 +2152,26 @@
       </w:r>
     </w:p>
     <w:p>
-      <w:pPr>
-        <w:ind w:firstLine="0"/>
-        <w:jc w:val="center"/>
-        <w:rPr>
-          <w:b/>
-          <w:bCs/>
-        </w:rPr>
-      </w:pPr>
-      <w:r>
-        <w:rPr>
-          <w:b/>
-          <w:bCs/>
-        </w:rPr>
-        <w:t xml:space="preserve">Figure </w:t>
-      </w:r>
-      <w:r>
-        <w:rPr>
-          <w:b/>
-          <w:bCs/>
-        </w:rPr>
-        <w:t>9</w:t>
-      </w:r>
-      <w:r>
-        <w:rPr>
-          <w:b/>
-          <w:bCs/>
-        </w:rPr>
-        <w:t>. Application Overview</w:t>
-      </w:r>
-    </w:p>
-    <w:p/>
-    <w:p>
-      <w:pPr>
-        <w:pStyle w:val="Heading1"/>
-      </w:pPr>
-      <w:bookmarkStart w:id="9" w:name="_Toc43479560"/>
-      <w:r>
-        <w:t>Us</w:t>
-      </w:r>
-      <w:bookmarkStart w:id="10" w:name="_Error_list"/>
-      <w:bookmarkEnd w:id="10"/>
-      <w:r>
-        <w:t>age</w:t>
-      </w:r>
-      <w:bookmarkEnd w:id="9"/>
+      <w:r>
+        <w:t xml:space="preserve">Demo clip: </w:t>
+      </w:r>
+      <w:hyperlink r:id="rId15" w:history="1">
+        <w:r>
+          <w:rPr>
+            <w:rStyle w:val="Hyperlink"/>
+          </w:rPr>
+          <w:t>https://drive.google.com/file/d/1jkYeBWvg2Ox6P9e1G2SVtYrR92DSML4Y/view</w:t>
+        </w:r>
+      </w:hyperlink>
+      <w:r>
+        <w:t xml:space="preserve"> </w:t>
+      </w:r>
     </w:p>
     <w:p>
-      <w:r>
-        <w:t xml:space="preserve">Demo clip: </w:t>
-      </w:r>
-      <w:hyperlink r:id="rId22" w:history="1">
-        <w:r>
-          <w:rPr>
-            <w:rStyle w:val="Hyperlink"/>
-          </w:rPr>
-          <w:t>https://drive.google.com/file/d/1jkYeBWvg2Ox6P9e1G2SVtYrR92DSML4Y/view</w:t>
-        </w:r>
-      </w:hyperlink>
-      <w:r>
-        <w:t xml:space="preserve"> </w:t>
-      </w:r>
-    </w:p>
-    <w:p>
       <w:pPr>
         <w:pStyle w:val="Heading1"/>
       </w:pPr>
-      <w:bookmarkStart w:id="11" w:name="_Toc43479561"/>
+      <w:bookmarkStart w:id="12" w:name="_Toc43617772"/>
       <w:r>
         <w:lastRenderedPageBreak/>
         <w:t xml:space="preserve">Input File </w:t>
@@ -2459,7 +2179,7 @@
       <w:r>
         <w:t>Description</w:t>
       </w:r>
-      <w:bookmarkEnd w:id="11"/>
+      <w:bookmarkEnd w:id="12"/>
     </w:p>
     <w:p>
       <w:pPr>
@@ -2487,7 +2207,7 @@
                     </pic:cNvPicPr>
                   </pic:nvPicPr>
                   <pic:blipFill>
-                    <a:blip r:embed="rId23">
+                    <a:blip r:embed="rId16">
                       <a:extLst>
                         <a:ext uri="{28A0092B-C50C-407E-A947-70E740481C1C}">
                           <a14:useLocalDpi xmlns:a14="http://schemas.microsoft.com/office/drawing/2010/main" val="0"/>
@@ -2533,36 +2253,554 @@
           <w:b/>
           <w:bCs/>
         </w:rPr>
-        <w:t>Figure 9. Application Overview</w:t>
+        <w:t xml:space="preserve">Figure 9. </w:t>
+      </w:r>
+      <w:r>
+        <w:rPr>
+          <w:b/>
+          <w:bCs/>
+        </w:rPr>
+        <w:t>Input File Description</w:t>
       </w:r>
     </w:p>
     <w:p>
-      <w:r>
-        <w:t xml:space="preserve">Format: </w:t>
-      </w:r>
-      <w:proofErr w:type="spellStart"/>
-      <w:proofErr w:type="gramStart"/>
-      <w:r>
-        <w:t>x,y</w:t>
-      </w:r>
-      <w:proofErr w:type="gramEnd"/>
-      <w:r>
-        <w:t>,z,loop</w:t>
-      </w:r>
-      <w:proofErr w:type="spellEnd"/>
+      <w:pPr>
+        <w:ind w:firstLine="0"/>
+        <w:jc w:val="center"/>
+        <w:rPr>
+          <w:b/>
+          <w:bCs/>
+        </w:rPr>
+      </w:pPr>
     </w:p>
     <w:p>
       <w:pPr>
+        <w:rPr>
+          <w:rStyle w:val="tlid-translation"/>
+          <w:lang w:val="en"/>
+        </w:rPr>
+      </w:pPr>
+      <w:r>
+        <w:t>The file consists of multiple lines, with each line being the position and number of iterations of the test</w:t>
+      </w:r>
+      <w:r>
+        <w:t xml:space="preserve">. </w:t>
+      </w:r>
+      <w:r>
+        <w:rPr>
+          <w:rStyle w:val="tlid-translation"/>
+          <w:lang w:val="en"/>
+        </w:rPr>
+        <w:t>Describe the format of each line</w:t>
+      </w:r>
+      <w:r>
+        <w:rPr>
+          <w:rStyle w:val="tlid-translation"/>
+          <w:lang w:val="en"/>
+        </w:rPr>
+        <w:t>: “</w:t>
+      </w:r>
+      <w:proofErr w:type="spellStart"/>
+      <w:r>
+        <w:rPr>
+          <w:rStyle w:val="tlid-translation"/>
+          <w:lang w:val="en"/>
+        </w:rPr>
+        <w:t>x,y,z,loop</w:t>
+      </w:r>
+      <w:proofErr w:type="spellEnd"/>
+      <w:r>
+        <w:rPr>
+          <w:rStyle w:val="tlid-translation"/>
+          <w:lang w:val="en"/>
+        </w:rPr>
+        <w:t>”</w:t>
+      </w:r>
+    </w:p>
+    <w:p>
+      <w:pPr>
+        <w:pStyle w:val="ListParagraph"/>
+        <w:numPr>
+          <w:ilvl w:val="0"/>
+          <w:numId w:val="29"/>
+        </w:numPr>
+        <w:ind w:left="720"/>
+        <w:rPr>
+          <w:rStyle w:val="tlid-translation"/>
+          <w:b w:val="0"/>
+          <w:bCs/>
+          <w:lang w:val="en"/>
+        </w:rPr>
+      </w:pPr>
+      <w:r>
+        <w:rPr>
+          <w:rStyle w:val="tlid-translation"/>
+          <w:b w:val="0"/>
+          <w:bCs/>
+          <w:iCs/>
+          <w:lang w:val="en"/>
+        </w:rPr>
+        <w:t>“x”</w:t>
+      </w:r>
+      <w:r>
+        <w:rPr>
+          <w:rStyle w:val="tlid-translation"/>
+          <w:b w:val="0"/>
+          <w:bCs/>
+          <w:lang w:val="en"/>
+        </w:rPr>
+        <w:t>:</w:t>
+      </w:r>
+      <w:r>
+        <w:rPr>
+          <w:rStyle w:val="tlid-translation"/>
+          <w:b w:val="0"/>
+          <w:bCs/>
+          <w:lang w:val="en"/>
+        </w:rPr>
+        <w:t xml:space="preserve"> is a coordinate in the coordinate system, defined on the surface of the reader. The range of </w:t>
+      </w:r>
+      <w:r>
+        <w:rPr>
+          <w:rStyle w:val="tlid-translation"/>
+          <w:b w:val="0"/>
+          <w:bCs/>
+          <w:iCs/>
+          <w:lang w:val="en"/>
+        </w:rPr>
+        <w:t>"x"</w:t>
+      </w:r>
+      <w:r>
+        <w:rPr>
+          <w:rStyle w:val="tlid-translation"/>
+          <w:b w:val="0"/>
+          <w:bCs/>
+          <w:lang w:val="en"/>
+        </w:rPr>
+        <w:t xml:space="preserve"> is from -40 to 40 (unit </w:t>
+      </w:r>
+      <w:r>
+        <w:rPr>
+          <w:rStyle w:val="tlid-translation"/>
+          <w:b w:val="0"/>
+          <w:bCs/>
+          <w:lang w:val="en"/>
+        </w:rPr>
+        <w:t>is</w:t>
+      </w:r>
+      <w:r>
+        <w:rPr>
+          <w:rStyle w:val="tlid-translation"/>
+          <w:b w:val="0"/>
+          <w:bCs/>
+          <w:lang w:val="en"/>
+        </w:rPr>
+        <w:t xml:space="preserve"> millimeters).</w:t>
+      </w:r>
+    </w:p>
+    <w:p>
+      <w:pPr>
+        <w:pStyle w:val="ListParagraph"/>
+        <w:numPr>
+          <w:ilvl w:val="0"/>
+          <w:numId w:val="29"/>
+        </w:numPr>
+        <w:ind w:left="720"/>
+        <w:rPr>
+          <w:rStyle w:val="tlid-translation"/>
+          <w:b w:val="0"/>
+          <w:bCs/>
+          <w:lang w:val="en"/>
+        </w:rPr>
+      </w:pPr>
+      <w:r>
+        <w:rPr>
+          <w:rStyle w:val="tlid-translation"/>
+          <w:b w:val="0"/>
+          <w:bCs/>
+          <w:iCs/>
+          <w:lang w:val="en"/>
+        </w:rPr>
+        <w:t>“</w:t>
+      </w:r>
+      <w:r>
+        <w:rPr>
+          <w:rStyle w:val="tlid-translation"/>
+          <w:b w:val="0"/>
+          <w:bCs/>
+          <w:iCs/>
+          <w:lang w:val="en"/>
+        </w:rPr>
+        <w:t>y</w:t>
+      </w:r>
+      <w:r>
+        <w:rPr>
+          <w:rStyle w:val="tlid-translation"/>
+          <w:b w:val="0"/>
+          <w:bCs/>
+          <w:iCs/>
+          <w:lang w:val="en"/>
+        </w:rPr>
+        <w:t>”</w:t>
+      </w:r>
+      <w:r>
+        <w:rPr>
+          <w:rStyle w:val="tlid-translation"/>
+          <w:b w:val="0"/>
+          <w:bCs/>
+          <w:lang w:val="en"/>
+        </w:rPr>
+        <w:t xml:space="preserve">: is a coordinate in the coordinate system, defined on the surface of the reader. The range of </w:t>
+      </w:r>
+      <w:r>
+        <w:rPr>
+          <w:rStyle w:val="tlid-translation"/>
+          <w:b w:val="0"/>
+          <w:bCs/>
+          <w:iCs/>
+          <w:lang w:val="en"/>
+        </w:rPr>
+        <w:t>"</w:t>
+      </w:r>
+      <w:r>
+        <w:rPr>
+          <w:rStyle w:val="tlid-translation"/>
+          <w:b w:val="0"/>
+          <w:bCs/>
+          <w:iCs/>
+          <w:lang w:val="en"/>
+        </w:rPr>
+        <w:t>y</w:t>
+      </w:r>
+      <w:r>
+        <w:rPr>
+          <w:rStyle w:val="tlid-translation"/>
+          <w:b w:val="0"/>
+          <w:bCs/>
+          <w:iCs/>
+          <w:lang w:val="en"/>
+        </w:rPr>
+        <w:t>"</w:t>
+      </w:r>
+      <w:r>
+        <w:rPr>
+          <w:rStyle w:val="tlid-translation"/>
+          <w:b w:val="0"/>
+          <w:bCs/>
+          <w:lang w:val="en"/>
+        </w:rPr>
+        <w:t xml:space="preserve"> is from -</w:t>
+      </w:r>
+      <w:r>
+        <w:rPr>
+          <w:rStyle w:val="tlid-translation"/>
+          <w:b w:val="0"/>
+          <w:bCs/>
+          <w:lang w:val="en"/>
+        </w:rPr>
+        <w:t>8</w:t>
+      </w:r>
+      <w:r>
+        <w:rPr>
+          <w:rStyle w:val="tlid-translation"/>
+          <w:b w:val="0"/>
+          <w:bCs/>
+          <w:lang w:val="en"/>
+        </w:rPr>
+        <w:t xml:space="preserve">0 to </w:t>
+      </w:r>
+      <w:r>
+        <w:rPr>
+          <w:rStyle w:val="tlid-translation"/>
+          <w:b w:val="0"/>
+          <w:bCs/>
+          <w:lang w:val="en"/>
+        </w:rPr>
+        <w:t>8</w:t>
+      </w:r>
+      <w:r>
+        <w:rPr>
+          <w:rStyle w:val="tlid-translation"/>
+          <w:b w:val="0"/>
+          <w:bCs/>
+          <w:lang w:val="en"/>
+        </w:rPr>
+        <w:t>0 (unit is millimeters).</w:t>
+      </w:r>
+    </w:p>
+    <w:p>
+      <w:pPr>
+        <w:pStyle w:val="ListParagraph"/>
+        <w:numPr>
+          <w:ilvl w:val="0"/>
+          <w:numId w:val="29"/>
+        </w:numPr>
+        <w:ind w:left="720"/>
+        <w:rPr>
+          <w:rStyle w:val="tlid-translation"/>
+          <w:b w:val="0"/>
+          <w:bCs/>
+          <w:lang w:val="en"/>
+        </w:rPr>
+      </w:pPr>
+      <w:r>
+        <w:rPr>
+          <w:rStyle w:val="tlid-translation"/>
+          <w:b w:val="0"/>
+          <w:bCs/>
+          <w:iCs/>
+          <w:lang w:val="en"/>
+        </w:rPr>
+        <w:t>“</w:t>
+      </w:r>
+      <w:r>
+        <w:rPr>
+          <w:rStyle w:val="tlid-translation"/>
+          <w:b w:val="0"/>
+          <w:bCs/>
+          <w:iCs/>
+          <w:lang w:val="en"/>
+        </w:rPr>
+        <w:t>z</w:t>
+      </w:r>
+      <w:r>
+        <w:rPr>
+          <w:rStyle w:val="tlid-translation"/>
+          <w:b w:val="0"/>
+          <w:bCs/>
+          <w:iCs/>
+          <w:lang w:val="en"/>
+        </w:rPr>
+        <w:t>”</w:t>
+      </w:r>
+      <w:r>
+        <w:rPr>
+          <w:rStyle w:val="tlid-translation"/>
+          <w:b w:val="0"/>
+          <w:bCs/>
+          <w:lang w:val="en"/>
+        </w:rPr>
+        <w:t xml:space="preserve">: is a coordinate in the coordinate system, which is determined by the height distance from the reader surface. The range of </w:t>
+      </w:r>
+      <w:r>
+        <w:rPr>
+          <w:rStyle w:val="tlid-translation"/>
+          <w:b w:val="0"/>
+          <w:bCs/>
+          <w:iCs/>
+          <w:lang w:val="en"/>
+        </w:rPr>
+        <w:t>"</w:t>
+      </w:r>
+      <w:r>
+        <w:rPr>
+          <w:rStyle w:val="tlid-translation"/>
+          <w:b w:val="0"/>
+          <w:bCs/>
+          <w:iCs/>
+          <w:lang w:val="en"/>
+        </w:rPr>
+        <w:t>z</w:t>
+      </w:r>
+      <w:r>
+        <w:rPr>
+          <w:rStyle w:val="tlid-translation"/>
+          <w:b w:val="0"/>
+          <w:bCs/>
+          <w:iCs/>
+          <w:lang w:val="en"/>
+        </w:rPr>
+        <w:t>"</w:t>
+      </w:r>
+      <w:r>
+        <w:rPr>
+          <w:rStyle w:val="tlid-translation"/>
+          <w:b w:val="0"/>
+          <w:bCs/>
+          <w:lang w:val="en"/>
+        </w:rPr>
+        <w:t xml:space="preserve"> is from 0 to </w:t>
+      </w:r>
+      <w:r>
+        <w:rPr>
+          <w:rStyle w:val="tlid-translation"/>
+          <w:b w:val="0"/>
+          <w:bCs/>
+          <w:lang w:val="en"/>
+        </w:rPr>
+        <w:t>8</w:t>
+      </w:r>
+      <w:r>
+        <w:rPr>
+          <w:rStyle w:val="tlid-translation"/>
+          <w:b w:val="0"/>
+          <w:bCs/>
+          <w:lang w:val="en"/>
+        </w:rPr>
+        <w:t>0 (unit is millimeters).</w:t>
+      </w:r>
+    </w:p>
+    <w:p>
+      <w:pPr>
+        <w:pStyle w:val="ListParagraph"/>
+        <w:numPr>
+          <w:ilvl w:val="0"/>
+          <w:numId w:val="29"/>
+        </w:numPr>
+        <w:ind w:left="720"/>
+        <w:rPr>
+          <w:b w:val="0"/>
+          <w:bCs/>
+        </w:rPr>
+      </w:pPr>
+      <w:r>
+        <w:rPr>
+          <w:rStyle w:val="tlid-translation"/>
+          <w:b w:val="0"/>
+          <w:bCs/>
+          <w:iCs/>
+          <w:lang w:val="en"/>
+        </w:rPr>
+        <w:t>“</w:t>
+      </w:r>
+      <w:r>
+        <w:rPr>
+          <w:rStyle w:val="tlid-translation"/>
+          <w:b w:val="0"/>
+          <w:bCs/>
+          <w:iCs/>
+          <w:lang w:val="en"/>
+        </w:rPr>
+        <w:t>loop</w:t>
+      </w:r>
+      <w:r>
+        <w:rPr>
+          <w:rStyle w:val="tlid-translation"/>
+          <w:b w:val="0"/>
+          <w:bCs/>
+          <w:iCs/>
+          <w:lang w:val="en"/>
+        </w:rPr>
+        <w:t>”</w:t>
+      </w:r>
+      <w:r>
+        <w:rPr>
+          <w:rStyle w:val="tlid-translation"/>
+          <w:b w:val="0"/>
+          <w:bCs/>
+          <w:lang w:val="en"/>
+        </w:rPr>
+        <w:t>: is the number of iterations of the test.</w:t>
+      </w:r>
+      <w:r>
+        <w:rPr>
+          <w:rStyle w:val="tlid-translation"/>
+          <w:b w:val="0"/>
+          <w:bCs/>
+          <w:lang w:val="en"/>
+        </w:rPr>
+        <w:t xml:space="preserve"> </w:t>
+      </w:r>
+      <w:r>
+        <w:rPr>
+          <w:rStyle w:val="tlid-translation"/>
+          <w:b w:val="0"/>
+          <w:bCs/>
+          <w:iCs/>
+          <w:lang w:val="en"/>
+        </w:rPr>
+        <w:t>“</w:t>
+      </w:r>
+      <w:r>
+        <w:rPr>
+          <w:rStyle w:val="tlid-translation"/>
+          <w:b w:val="0"/>
+          <w:bCs/>
+          <w:iCs/>
+          <w:lang w:val="en"/>
+        </w:rPr>
+        <w:t>loop</w:t>
+      </w:r>
+      <w:r>
+        <w:rPr>
+          <w:rStyle w:val="tlid-translation"/>
+          <w:b w:val="0"/>
+          <w:bCs/>
+          <w:iCs/>
+          <w:lang w:val="en"/>
+        </w:rPr>
+        <w:t>”</w:t>
+      </w:r>
+      <w:r>
+        <w:rPr>
+          <w:rStyle w:val="tlid-translation"/>
+          <w:b w:val="0"/>
+          <w:bCs/>
+          <w:lang w:val="en"/>
+        </w:rPr>
+        <w:t xml:space="preserve"> is a positive integer greater than 0, if </w:t>
+      </w:r>
+      <w:r>
+        <w:rPr>
+          <w:rStyle w:val="tlid-translation"/>
+          <w:b w:val="0"/>
+          <w:bCs/>
+          <w:iCs/>
+          <w:lang w:val="en"/>
+        </w:rPr>
+        <w:t>“</w:t>
+      </w:r>
+      <w:r>
+        <w:rPr>
+          <w:rStyle w:val="tlid-translation"/>
+          <w:b w:val="0"/>
+          <w:bCs/>
+          <w:iCs/>
+          <w:lang w:val="en"/>
+        </w:rPr>
+        <w:t>loop</w:t>
+      </w:r>
+      <w:r>
+        <w:rPr>
+          <w:rStyle w:val="tlid-translation"/>
+          <w:b w:val="0"/>
+          <w:bCs/>
+          <w:iCs/>
+          <w:lang w:val="en"/>
+        </w:rPr>
+        <w:t>”</w:t>
+      </w:r>
+      <w:r>
+        <w:rPr>
+          <w:rStyle w:val="tlid-translation"/>
+          <w:b w:val="0"/>
+          <w:bCs/>
+          <w:lang w:val="en"/>
+        </w:rPr>
+        <w:t xml:space="preserve"> equals 0 then the number of iterations is </w:t>
+      </w:r>
+      <w:r>
+        <w:rPr>
+          <w:rStyle w:val="tlid-translation"/>
+          <w:b w:val="0"/>
+          <w:bCs/>
+          <w:lang w:val="en"/>
+        </w:rPr>
+        <w:t>infinity.</w:t>
+      </w:r>
+    </w:p>
+    <w:p>
+      <w:pPr>
         <w:pStyle w:val="Heading1"/>
       </w:pPr>
-      <w:bookmarkStart w:id="12" w:name="_Toc43479562"/>
+      <w:bookmarkStart w:id="13" w:name="_Toc43617773"/>
       <w:r>
         <w:t xml:space="preserve">Export File </w:t>
       </w:r>
       <w:r>
         <w:t>Description</w:t>
       </w:r>
-      <w:bookmarkEnd w:id="12"/>
+      <w:bookmarkEnd w:id="13"/>
     </w:p>
     <w:p>
       <w:pPr>
@@ -2590,7 +2828,7 @@
                     </pic:cNvPicPr>
                   </pic:nvPicPr>
                   <pic:blipFill>
-                    <a:blip r:embed="rId24">
+                    <a:blip r:embed="rId17">
                       <a:extLst>
                         <a:ext uri="{28A0092B-C50C-407E-A947-70E740481C1C}">
                           <a14:useLocalDpi xmlns:a14="http://schemas.microsoft.com/office/drawing/2010/main" val="0"/>
@@ -2624,6 +2862,416 @@
     </w:p>
     <w:p>
       <w:pPr>
+        <w:ind w:firstLine="0"/>
+        <w:jc w:val="center"/>
+        <w:rPr>
+          <w:b/>
+          <w:bCs/>
+        </w:rPr>
+      </w:pPr>
+      <w:r>
+        <w:rPr>
+          <w:b/>
+          <w:bCs/>
+        </w:rPr>
+        <w:lastRenderedPageBreak/>
+        <w:t>Figure .</w:t>
+      </w:r>
+      <w:r>
+        <w:rPr>
+          <w:b/>
+          <w:bCs/>
+        </w:rPr>
+        <w:t xml:space="preserve"> Detail</w:t>
+      </w:r>
+      <w:r>
+        <w:rPr>
+          <w:b/>
+          <w:bCs/>
+        </w:rPr>
+        <w:t xml:space="preserve"> </w:t>
+      </w:r>
+      <w:r>
+        <w:rPr>
+          <w:b/>
+          <w:bCs/>
+        </w:rPr>
+        <w:t>Report</w:t>
+      </w:r>
+      <w:r>
+        <w:rPr>
+          <w:b/>
+          <w:bCs/>
+        </w:rPr>
+        <w:t xml:space="preserve"> File Description</w:t>
+      </w:r>
+    </w:p>
+    <w:p>
+      <w:pPr>
+        <w:ind w:firstLine="0"/>
+        <w:jc w:val="left"/>
+      </w:pPr>
+      <w:r>
+        <w:t xml:space="preserve">This file is a detail report. </w:t>
+      </w:r>
+      <w:r>
+        <w:t xml:space="preserve">As you see that the first three lines are the information of </w:t>
+      </w:r>
+      <w:proofErr w:type="spellStart"/>
+      <w:r>
+        <w:t>Dobot</w:t>
+      </w:r>
+      <w:proofErr w:type="spellEnd"/>
+      <w:r>
+        <w:t xml:space="preserve"> after connecting successfully</w:t>
+      </w:r>
+      <w:r>
+        <w:t>. The next line include</w:t>
+      </w:r>
+      <w:r>
+        <w:t>s</w:t>
+      </w:r>
+      <w:r>
+        <w:t>:</w:t>
+      </w:r>
+    </w:p>
+    <w:p>
+      <w:pPr>
+        <w:pStyle w:val="ListParagraph"/>
+        <w:numPr>
+          <w:ilvl w:val="0"/>
+          <w:numId w:val="31"/>
+        </w:numPr>
+        <w:jc w:val="left"/>
+        <w:rPr>
+          <w:b w:val="0"/>
+          <w:bCs/>
+        </w:rPr>
+      </w:pPr>
+      <w:r>
+        <w:rPr>
+          <w:b w:val="0"/>
+          <w:bCs/>
+        </w:rPr>
+        <w:t>Time when testing a function.</w:t>
+      </w:r>
+    </w:p>
+    <w:p>
+      <w:pPr>
+        <w:pStyle w:val="ListParagraph"/>
+        <w:numPr>
+          <w:ilvl w:val="0"/>
+          <w:numId w:val="31"/>
+        </w:numPr>
+        <w:jc w:val="left"/>
+        <w:rPr>
+          <w:rStyle w:val="tlid-translation"/>
+          <w:b w:val="0"/>
+          <w:bCs/>
+          <w:lang w:val="en"/>
+        </w:rPr>
+      </w:pPr>
+      <w:r>
+        <w:rPr>
+          <w:rStyle w:val="tlid-translation"/>
+          <w:b w:val="0"/>
+          <w:bCs/>
+          <w:lang w:val="en"/>
+        </w:rPr>
+        <w:t>The coordinates of the position to t</w:t>
+      </w:r>
+      <w:r>
+        <w:rPr>
+          <w:rStyle w:val="tlid-translation"/>
+          <w:b w:val="0"/>
+          <w:bCs/>
+          <w:lang w:val="en"/>
+        </w:rPr>
+        <w:t>ap</w:t>
+      </w:r>
+      <w:r>
+        <w:rPr>
+          <w:rStyle w:val="tlid-translation"/>
+          <w:b w:val="0"/>
+          <w:bCs/>
+          <w:lang w:val="en"/>
+        </w:rPr>
+        <w:t xml:space="preserve"> the card (x y z)</w:t>
+      </w:r>
+      <w:r>
+        <w:rPr>
+          <w:rStyle w:val="tlid-translation"/>
+          <w:b w:val="0"/>
+          <w:bCs/>
+          <w:lang w:val="en"/>
+        </w:rPr>
+        <w:t>.</w:t>
+      </w:r>
+    </w:p>
+    <w:p>
+      <w:pPr>
+        <w:pStyle w:val="ListParagraph"/>
+        <w:numPr>
+          <w:ilvl w:val="0"/>
+          <w:numId w:val="31"/>
+        </w:numPr>
+        <w:jc w:val="left"/>
+        <w:rPr>
+          <w:rStyle w:val="tlid-translation"/>
+          <w:b w:val="0"/>
+          <w:bCs/>
+          <w:lang w:val="en"/>
+        </w:rPr>
+      </w:pPr>
+      <w:r>
+        <w:rPr>
+          <w:rStyle w:val="tlid-translation"/>
+          <w:b w:val="0"/>
+          <w:bCs/>
+          <w:lang w:val="en"/>
+        </w:rPr>
+        <w:t>Name of function testing (Ex: “Card Detection”).</w:t>
+      </w:r>
+    </w:p>
+    <w:p>
+      <w:pPr>
+        <w:pStyle w:val="ListParagraph"/>
+        <w:numPr>
+          <w:ilvl w:val="0"/>
+          <w:numId w:val="31"/>
+        </w:numPr>
+        <w:jc w:val="left"/>
+        <w:rPr>
+          <w:rStyle w:val="tlid-translation"/>
+          <w:b w:val="0"/>
+          <w:bCs/>
+          <w:lang w:val="en"/>
+        </w:rPr>
+      </w:pPr>
+      <w:r>
+        <w:rPr>
+          <w:rStyle w:val="tlid-translation"/>
+          <w:b w:val="0"/>
+          <w:bCs/>
+          <w:lang w:val="en"/>
+        </w:rPr>
+        <w:t>If the test function is successful and the application receives feedback data from the reader</w:t>
+      </w:r>
+      <w:r>
+        <w:rPr>
+          <w:rStyle w:val="tlid-translation"/>
+          <w:b w:val="0"/>
+          <w:bCs/>
+          <w:lang w:val="en"/>
+        </w:rPr>
+        <w:t>, it will show the data and print “PASSED”. If not, it will print “FAILED”.</w:t>
+      </w:r>
+    </w:p>
+    <w:p>
+      <w:pPr>
+        <w:ind w:firstLine="0"/>
+        <w:jc w:val="center"/>
+        <w:rPr>
+          <w:rStyle w:val="tlid-translation"/>
+          <w:lang w:val="en"/>
+        </w:rPr>
+      </w:pPr>
+      <w:r>
+        <w:rPr>
+          <w:rStyle w:val="tlid-translation"/>
+          <w:lang w:val="en"/>
+        </w:rPr>
+        <w:drawing>
+          <wp:inline distT="0" distB="0" distL="0" distR="0" wp14:anchorId="4DC6D1E2" wp14:editId="44CC3CF7">
+            <wp:extent cx="5114260" cy="1559024"/>
+            <wp:effectExtent l="0" t="0" r="0" b="3175"/>
+            <wp:docPr id="15" name="Picture 15"/>
+            <wp:cNvGraphicFramePr>
+              <a:graphicFrameLocks xmlns:a="http://schemas.openxmlformats.org/drawingml/2006/main" noChangeAspect="1"/>
+            </wp:cNvGraphicFramePr>
+            <a:graphic xmlns:a="http://schemas.openxmlformats.org/drawingml/2006/main">
+              <a:graphicData uri="http://schemas.openxmlformats.org/drawingml/2006/picture">
+                <pic:pic xmlns:pic="http://schemas.openxmlformats.org/drawingml/2006/picture">
+                  <pic:nvPicPr>
+                    <pic:cNvPr id="1" name=""/>
+                    <pic:cNvPicPr/>
+                  </pic:nvPicPr>
+                  <pic:blipFill>
+                    <a:blip r:embed="rId18"/>
+                    <a:stretch>
+                      <a:fillRect/>
+                    </a:stretch>
+                  </pic:blipFill>
+                  <pic:spPr>
+                    <a:xfrm>
+                      <a:off x="0" y="0"/>
+                      <a:ext cx="5131991" cy="1564429"/>
+                    </a:xfrm>
+                    <a:prstGeom prst="rect">
+                      <a:avLst/>
+                    </a:prstGeom>
+                  </pic:spPr>
+                </pic:pic>
+              </a:graphicData>
+            </a:graphic>
+          </wp:inline>
+        </w:drawing>
+      </w:r>
+    </w:p>
+    <w:p>
+      <w:pPr>
+        <w:ind w:firstLine="0"/>
+        <w:jc w:val="center"/>
+        <w:rPr>
+          <w:rStyle w:val="tlid-translation"/>
+          <w:b/>
+          <w:bCs/>
+        </w:rPr>
+      </w:pPr>
+      <w:r>
+        <w:rPr>
+          <w:b/>
+          <w:bCs/>
+        </w:rPr>
+        <w:t xml:space="preserve">Figure . </w:t>
+      </w:r>
+      <w:r>
+        <w:rPr>
+          <w:b/>
+          <w:bCs/>
+        </w:rPr>
+        <w:t>Summary</w:t>
+      </w:r>
+      <w:r>
+        <w:rPr>
+          <w:b/>
+          <w:bCs/>
+        </w:rPr>
+        <w:t xml:space="preserve"> Report File Description</w:t>
+      </w:r>
+    </w:p>
+    <w:p>
+      <w:pPr>
+        <w:ind w:firstLine="0"/>
+        <w:jc w:val="left"/>
+        <w:rPr>
+          <w:rStyle w:val="tlid-translation"/>
+          <w:lang w:val="en"/>
+        </w:rPr>
+      </w:pPr>
+      <w:r>
+        <w:rPr>
+          <w:rStyle w:val="tlid-translation"/>
+          <w:lang w:val="en"/>
+        </w:rPr>
+        <w:t>With the summary report, it includes:</w:t>
+      </w:r>
+    </w:p>
+    <w:p>
+      <w:pPr>
+        <w:pStyle w:val="ListParagraph"/>
+        <w:numPr>
+          <w:ilvl w:val="0"/>
+          <w:numId w:val="30"/>
+        </w:numPr>
+        <w:ind w:left="360" w:firstLine="0"/>
+        <w:jc w:val="left"/>
+        <w:rPr>
+          <w:b w:val="0"/>
+          <w:bCs/>
+        </w:rPr>
+      </w:pPr>
+      <w:r>
+        <w:rPr>
+          <w:b w:val="0"/>
+          <w:bCs/>
+        </w:rPr>
+        <w:t>Time when testing a function.</w:t>
+      </w:r>
+    </w:p>
+    <w:p>
+      <w:pPr>
+        <w:pStyle w:val="ListParagraph"/>
+        <w:numPr>
+          <w:ilvl w:val="0"/>
+          <w:numId w:val="30"/>
+        </w:numPr>
+        <w:ind w:left="360" w:firstLine="0"/>
+        <w:jc w:val="left"/>
+        <w:rPr>
+          <w:rStyle w:val="tlid-translation"/>
+          <w:b w:val="0"/>
+          <w:bCs/>
+          <w:lang w:val="en"/>
+        </w:rPr>
+      </w:pPr>
+      <w:r>
+        <w:rPr>
+          <w:rStyle w:val="tlid-translation"/>
+          <w:b w:val="0"/>
+          <w:bCs/>
+          <w:lang w:val="en"/>
+        </w:rPr>
+        <w:t>The coordinates of the position to tap the card (x y z).</w:t>
+      </w:r>
+    </w:p>
+    <w:p>
+      <w:pPr>
+        <w:pStyle w:val="ListParagraph"/>
+        <w:numPr>
+          <w:ilvl w:val="0"/>
+          <w:numId w:val="30"/>
+        </w:numPr>
+        <w:ind w:left="360" w:firstLine="0"/>
+        <w:jc w:val="left"/>
+        <w:rPr>
+          <w:rStyle w:val="tlid-translation"/>
+          <w:b w:val="0"/>
+          <w:bCs/>
+          <w:lang w:val="en"/>
+        </w:rPr>
+      </w:pPr>
+      <w:r>
+        <w:rPr>
+          <w:rStyle w:val="tlid-translation"/>
+          <w:b w:val="0"/>
+          <w:bCs/>
+          <w:lang w:val="en"/>
+        </w:rPr>
+        <w:t>Name of function testing (Ex: “Card Detection”).</w:t>
+      </w:r>
+    </w:p>
+    <w:p>
+      <w:pPr>
+        <w:pStyle w:val="ListParagraph"/>
+        <w:numPr>
+          <w:ilvl w:val="0"/>
+          <w:numId w:val="30"/>
+        </w:numPr>
+        <w:ind w:left="360" w:firstLine="0"/>
+        <w:jc w:val="left"/>
+        <w:rPr>
+          <w:b w:val="0"/>
+          <w:bCs/>
+        </w:rPr>
+      </w:pPr>
+      <w:r>
+        <w:rPr>
+          <w:rStyle w:val="tlid-translation"/>
+          <w:b w:val="0"/>
+          <w:bCs/>
+          <w:lang w:val="en"/>
+        </w:rPr>
+        <w:t>The result of testing with each function: “PASSED/FAILED”.</w:t>
+      </w:r>
+    </w:p>
+    <w:p>
+      <w:pPr>
+        <w:jc w:val="center"/>
+      </w:pPr>
+    </w:p>
+    <w:p>
+      <w:pPr>
         <w:pStyle w:val="Heading1"/>
       </w:pPr>
       <w:r>
@@ -2677,12 +3325,10 @@
         <w:t xml:space="preserve"> Avenue 4, </w:t>
       </w:r>
       <w:proofErr w:type="spellStart"/>
-      <w:proofErr w:type="gramStart"/>
       <w:r>
         <w:t>UB.One</w:t>
       </w:r>
       <w:proofErr w:type="spellEnd"/>
-      <w:proofErr w:type="gramEnd"/>
       <w:r>
         <w:t>, #05-07</w:t>
       </w:r>
@@ -3272,7 +3918,16 @@
               <w:sz w:val="20"/>
               <w:szCs w:val="20"/>
             </w:rPr>
-            <w:t>PID Test Tool User Manual</w:t>
+            <w:t>Automation Test Tool</w:t>
+          </w:r>
+          <w:r>
+            <w:rPr>
+              <w:rFonts w:ascii="Arial" w:hAnsi="Arial" w:cs="Arial"/>
+              <w:color w:val="000000"/>
+              <w:sz w:val="20"/>
+              <w:szCs w:val="20"/>
+            </w:rPr>
+            <w:t xml:space="preserve"> User Manual</w:t>
           </w:r>
         </w:p>
       </w:tc>
@@ -4159,6 +4814,119 @@
     </w:lvl>
   </w:abstractNum>
   <w:abstractNum w:abstractNumId="8" w15:restartNumberingAfterBreak="0">
+    <w:nsid w:val="1E5B3D22"/>
+    <w:multiLevelType w:val="hybridMultilevel"/>
+    <w:tmpl w:val="13E8FEB6"/>
+    <w:lvl w:ilvl="0" w:tplc="04090001">
+      <w:start w:val="1"/>
+      <w:numFmt w:val="bullet"/>
+      <w:lvlText w:val=""/>
+      <w:lvlJc w:val="left"/>
+      <w:pPr>
+        <w:ind w:left="1080" w:hanging="360"/>
+      </w:pPr>
+      <w:rPr>
+        <w:rFonts w:ascii="Symbol" w:hAnsi="Symbol" w:hint="default"/>
+      </w:rPr>
+    </w:lvl>
+    <w:lvl w:ilvl="1" w:tplc="04090003" w:tentative="1">
+      <w:start w:val="1"/>
+      <w:numFmt w:val="bullet"/>
+      <w:lvlText w:val="o"/>
+      <w:lvlJc w:val="left"/>
+      <w:pPr>
+        <w:ind w:left="1800" w:hanging="360"/>
+      </w:pPr>
+      <w:rPr>
+        <w:rFonts w:ascii="Courier New" w:hAnsi="Courier New" w:cs="Courier New" w:hint="default"/>
+      </w:rPr>
+    </w:lvl>
+    <w:lvl w:ilvl="2" w:tplc="04090005" w:tentative="1">
+      <w:start w:val="1"/>
+      <w:numFmt w:val="bullet"/>
+      <w:lvlText w:val=""/>
+      <w:lvlJc w:val="left"/>
+      <w:pPr>
+        <w:ind w:left="2520" w:hanging="360"/>
+      </w:pPr>
+      <w:rPr>
+        <w:rFonts w:ascii="Wingdings" w:hAnsi="Wingdings" w:hint="default"/>
+      </w:rPr>
+    </w:lvl>
+    <w:lvl w:ilvl="3" w:tplc="04090001" w:tentative="1">
+      <w:start w:val="1"/>
+      <w:numFmt w:val="bullet"/>
+      <w:lvlText w:val=""/>
+      <w:lvlJc w:val="left"/>
+      <w:pPr>
+        <w:ind w:left="3240" w:hanging="360"/>
+      </w:pPr>
+      <w:rPr>
+        <w:rFonts w:ascii="Symbol" w:hAnsi="Symbol" w:hint="default"/>
+      </w:rPr>
+    </w:lvl>
+    <w:lvl w:ilvl="4" w:tplc="04090003" w:tentative="1">
+      <w:start w:val="1"/>
+      <w:numFmt w:val="bullet"/>
+      <w:lvlText w:val="o"/>
+      <w:lvlJc w:val="left"/>
+      <w:pPr>
+        <w:ind w:left="3960" w:hanging="360"/>
+      </w:pPr>
+      <w:rPr>
+        <w:rFonts w:ascii="Courier New" w:hAnsi="Courier New" w:cs="Courier New" w:hint="default"/>
+      </w:rPr>
+    </w:lvl>
+    <w:lvl w:ilvl="5" w:tplc="04090005" w:tentative="1">
+      <w:start w:val="1"/>
+      <w:numFmt w:val="bullet"/>
+      <w:lvlText w:val=""/>
+      <w:lvlJc w:val="left"/>
+      <w:pPr>
+        <w:ind w:left="4680" w:hanging="360"/>
+      </w:pPr>
+      <w:rPr>
+        <w:rFonts w:ascii="Wingdings" w:hAnsi="Wingdings" w:hint="default"/>
+      </w:rPr>
+    </w:lvl>
+    <w:lvl w:ilvl="6" w:tplc="04090001" w:tentative="1">
+      <w:start w:val="1"/>
+      <w:numFmt w:val="bullet"/>
+      <w:lvlText w:val=""/>
+      <w:lvlJc w:val="left"/>
+      <w:pPr>
+        <w:ind w:left="5400" w:hanging="360"/>
+      </w:pPr>
+      <w:rPr>
+        <w:rFonts w:ascii="Symbol" w:hAnsi="Symbol" w:hint="default"/>
+      </w:rPr>
+    </w:lvl>
+    <w:lvl w:ilvl="7" w:tplc="04090003" w:tentative="1">
+      <w:start w:val="1"/>
+      <w:numFmt w:val="bullet"/>
+      <w:lvlText w:val="o"/>
+      <w:lvlJc w:val="left"/>
+      <w:pPr>
+        <w:ind w:left="6120" w:hanging="360"/>
+      </w:pPr>
+      <w:rPr>
+        <w:rFonts w:ascii="Courier New" w:hAnsi="Courier New" w:cs="Courier New" w:hint="default"/>
+      </w:rPr>
+    </w:lvl>
+    <w:lvl w:ilvl="8" w:tplc="04090005" w:tentative="1">
+      <w:start w:val="1"/>
+      <w:numFmt w:val="bullet"/>
+      <w:lvlText w:val=""/>
+      <w:lvlJc w:val="left"/>
+      <w:pPr>
+        <w:ind w:left="6840" w:hanging="360"/>
+      </w:pPr>
+      <w:rPr>
+        <w:rFonts w:ascii="Wingdings" w:hAnsi="Wingdings" w:hint="default"/>
+      </w:rPr>
+    </w:lvl>
+  </w:abstractNum>
+  <w:abstractNum w:abstractNumId="9" w15:restartNumberingAfterBreak="0">
     <w:nsid w:val="1FEB3ECE"/>
     <w:multiLevelType w:val="hybridMultilevel"/>
     <w:tmpl w:val="A16C22CE"/>
@@ -4247,7 +5015,7 @@
       </w:pPr>
     </w:lvl>
   </w:abstractNum>
-  <w:abstractNum w:abstractNumId="9" w15:restartNumberingAfterBreak="0">
+  <w:abstractNum w:abstractNumId="10" w15:restartNumberingAfterBreak="0">
     <w:nsid w:val="209D58BF"/>
     <w:multiLevelType w:val="hybridMultilevel"/>
     <w:tmpl w:val="C9181F58"/>
@@ -4360,7 +5128,7 @@
       </w:rPr>
     </w:lvl>
   </w:abstractNum>
-  <w:abstractNum w:abstractNumId="10" w15:restartNumberingAfterBreak="0">
+  <w:abstractNum w:abstractNumId="11" w15:restartNumberingAfterBreak="0">
     <w:nsid w:val="27F52E49"/>
     <w:multiLevelType w:val="multilevel"/>
     <w:tmpl w:val="AA0AC5E2"/>
@@ -4485,7 +5253,7 @@
       </w:pPr>
     </w:lvl>
   </w:abstractNum>
-  <w:abstractNum w:abstractNumId="11" w15:restartNumberingAfterBreak="0">
+  <w:abstractNum w:abstractNumId="12" w15:restartNumberingAfterBreak="0">
     <w:nsid w:val="31E73495"/>
     <w:multiLevelType w:val="hybridMultilevel"/>
     <w:tmpl w:val="3DEAC1BE"/>
@@ -4574,7 +5342,7 @@
       </w:pPr>
     </w:lvl>
   </w:abstractNum>
-  <w:abstractNum w:abstractNumId="12" w15:restartNumberingAfterBreak="0">
+  <w:abstractNum w:abstractNumId="13" w15:restartNumberingAfterBreak="0">
     <w:nsid w:val="329A6908"/>
     <w:multiLevelType w:val="multilevel"/>
     <w:tmpl w:val="2DC68A78"/>
@@ -4696,7 +5464,7 @@
       </w:rPr>
     </w:lvl>
   </w:abstractNum>
-  <w:abstractNum w:abstractNumId="13" w15:restartNumberingAfterBreak="0">
+  <w:abstractNum w:abstractNumId="14" w15:restartNumberingAfterBreak="0">
     <w:nsid w:val="3C3C1983"/>
     <w:multiLevelType w:val="multilevel"/>
     <w:tmpl w:val="7924E7A4"/>
@@ -4821,7 +5589,7 @@
       </w:pPr>
     </w:lvl>
   </w:abstractNum>
-  <w:abstractNum w:abstractNumId="14" w15:restartNumberingAfterBreak="0">
+  <w:abstractNum w:abstractNumId="15" w15:restartNumberingAfterBreak="0">
     <w:nsid w:val="3DD00438"/>
     <w:multiLevelType w:val="multilevel"/>
     <w:tmpl w:val="2B9C743E"/>
@@ -4934,7 +5702,7 @@
       </w:rPr>
     </w:lvl>
   </w:abstractNum>
-  <w:abstractNum w:abstractNumId="15" w15:restartNumberingAfterBreak="0">
+  <w:abstractNum w:abstractNumId="16" w15:restartNumberingAfterBreak="0">
     <w:nsid w:val="3EB868D3"/>
     <w:multiLevelType w:val="multilevel"/>
     <w:tmpl w:val="39C45D48"/>
@@ -5101,7 +5869,120 @@
       </w:rPr>
     </w:lvl>
   </w:abstractNum>
-  <w:abstractNum w:abstractNumId="16" w15:restartNumberingAfterBreak="0">
+  <w:abstractNum w:abstractNumId="17" w15:restartNumberingAfterBreak="0">
+    <w:nsid w:val="41621025"/>
+    <w:multiLevelType w:val="hybridMultilevel"/>
+    <w:tmpl w:val="133C47C4"/>
+    <w:lvl w:ilvl="0" w:tplc="04090001">
+      <w:start w:val="1"/>
+      <w:numFmt w:val="bullet"/>
+      <w:lvlText w:val=""/>
+      <w:lvlJc w:val="left"/>
+      <w:pPr>
+        <w:ind w:left="720" w:hanging="360"/>
+      </w:pPr>
+      <w:rPr>
+        <w:rFonts w:ascii="Symbol" w:hAnsi="Symbol" w:hint="default"/>
+      </w:rPr>
+    </w:lvl>
+    <w:lvl w:ilvl="1" w:tplc="04090003" w:tentative="1">
+      <w:start w:val="1"/>
+      <w:numFmt w:val="bullet"/>
+      <w:lvlText w:val="o"/>
+      <w:lvlJc w:val="left"/>
+      <w:pPr>
+        <w:ind w:left="1440" w:hanging="360"/>
+      </w:pPr>
+      <w:rPr>
+        <w:rFonts w:ascii="Courier New" w:hAnsi="Courier New" w:cs="Courier New" w:hint="default"/>
+      </w:rPr>
+    </w:lvl>
+    <w:lvl w:ilvl="2" w:tplc="04090005" w:tentative="1">
+      <w:start w:val="1"/>
+      <w:numFmt w:val="bullet"/>
+      <w:lvlText w:val=""/>
+      <w:lvlJc w:val="left"/>
+      <w:pPr>
+        <w:ind w:left="2160" w:hanging="360"/>
+      </w:pPr>
+      <w:rPr>
+        <w:rFonts w:ascii="Wingdings" w:hAnsi="Wingdings" w:hint="default"/>
+      </w:rPr>
+    </w:lvl>
+    <w:lvl w:ilvl="3" w:tplc="04090001" w:tentative="1">
+      <w:start w:val="1"/>
+      <w:numFmt w:val="bullet"/>
+      <w:lvlText w:val=""/>
+      <w:lvlJc w:val="left"/>
+      <w:pPr>
+        <w:ind w:left="2880" w:hanging="360"/>
+      </w:pPr>
+      <w:rPr>
+        <w:rFonts w:ascii="Symbol" w:hAnsi="Symbol" w:hint="default"/>
+      </w:rPr>
+    </w:lvl>
+    <w:lvl w:ilvl="4" w:tplc="04090003" w:tentative="1">
+      <w:start w:val="1"/>
+      <w:numFmt w:val="bullet"/>
+      <w:lvlText w:val="o"/>
+      <w:lvlJc w:val="left"/>
+      <w:pPr>
+        <w:ind w:left="3600" w:hanging="360"/>
+      </w:pPr>
+      <w:rPr>
+        <w:rFonts w:ascii="Courier New" w:hAnsi="Courier New" w:cs="Courier New" w:hint="default"/>
+      </w:rPr>
+    </w:lvl>
+    <w:lvl w:ilvl="5" w:tplc="04090005" w:tentative="1">
+      <w:start w:val="1"/>
+      <w:numFmt w:val="bullet"/>
+      <w:lvlText w:val=""/>
+      <w:lvlJc w:val="left"/>
+      <w:pPr>
+        <w:ind w:left="4320" w:hanging="360"/>
+      </w:pPr>
+      <w:rPr>
+        <w:rFonts w:ascii="Wingdings" w:hAnsi="Wingdings" w:hint="default"/>
+      </w:rPr>
+    </w:lvl>
+    <w:lvl w:ilvl="6" w:tplc="04090001" w:tentative="1">
+      <w:start w:val="1"/>
+      <w:numFmt w:val="bullet"/>
+      <w:lvlText w:val=""/>
+      <w:lvlJc w:val="left"/>
+      <w:pPr>
+        <w:ind w:left="5040" w:hanging="360"/>
+      </w:pPr>
+      <w:rPr>
+        <w:rFonts w:ascii="Symbol" w:hAnsi="Symbol" w:hint="default"/>
+      </w:rPr>
+    </w:lvl>
+    <w:lvl w:ilvl="7" w:tplc="04090003" w:tentative="1">
+      <w:start w:val="1"/>
+      <w:numFmt w:val="bullet"/>
+      <w:lvlText w:val="o"/>
+      <w:lvlJc w:val="left"/>
+      <w:pPr>
+        <w:ind w:left="5760" w:hanging="360"/>
+      </w:pPr>
+      <w:rPr>
+        <w:rFonts w:ascii="Courier New" w:hAnsi="Courier New" w:cs="Courier New" w:hint="default"/>
+      </w:rPr>
+    </w:lvl>
+    <w:lvl w:ilvl="8" w:tplc="04090005" w:tentative="1">
+      <w:start w:val="1"/>
+      <w:numFmt w:val="bullet"/>
+      <w:lvlText w:val=""/>
+      <w:lvlJc w:val="left"/>
+      <w:pPr>
+        <w:ind w:left="6480" w:hanging="360"/>
+      </w:pPr>
+      <w:rPr>
+        <w:rFonts w:ascii="Wingdings" w:hAnsi="Wingdings" w:hint="default"/>
+      </w:rPr>
+    </w:lvl>
+  </w:abstractNum>
+  <w:abstractNum w:abstractNumId="18" w15:restartNumberingAfterBreak="0">
     <w:nsid w:val="485A736B"/>
     <w:multiLevelType w:val="multilevel"/>
     <w:tmpl w:val="88CA4D06"/>
@@ -5214,7 +6095,7 @@
       </w:pPr>
     </w:lvl>
   </w:abstractNum>
-  <w:abstractNum w:abstractNumId="17" w15:restartNumberingAfterBreak="0">
+  <w:abstractNum w:abstractNumId="19" w15:restartNumberingAfterBreak="0">
     <w:nsid w:val="4B0D7EA9"/>
     <w:multiLevelType w:val="multilevel"/>
     <w:tmpl w:val="EEB2A8AC"/>
@@ -5327,7 +6208,7 @@
       </w:rPr>
     </w:lvl>
   </w:abstractNum>
-  <w:abstractNum w:abstractNumId="18" w15:restartNumberingAfterBreak="0">
+  <w:abstractNum w:abstractNumId="20" w15:restartNumberingAfterBreak="0">
     <w:nsid w:val="4E3465F7"/>
     <w:multiLevelType w:val="multilevel"/>
     <w:tmpl w:val="04090025"/>
@@ -5422,7 +6303,7 @@
       </w:pPr>
     </w:lvl>
   </w:abstractNum>
-  <w:abstractNum w:abstractNumId="19" w15:restartNumberingAfterBreak="0">
+  <w:abstractNum w:abstractNumId="21" w15:restartNumberingAfterBreak="0">
     <w:nsid w:val="56CC232A"/>
     <w:multiLevelType w:val="multilevel"/>
     <w:tmpl w:val="51E4EA44"/>
@@ -5535,7 +6416,7 @@
       </w:rPr>
     </w:lvl>
   </w:abstractNum>
-  <w:abstractNum w:abstractNumId="20" w15:restartNumberingAfterBreak="0">
+  <w:abstractNum w:abstractNumId="22" w15:restartNumberingAfterBreak="0">
     <w:nsid w:val="63C95465"/>
     <w:multiLevelType w:val="multilevel"/>
     <w:tmpl w:val="F2C4DA1E"/>
@@ -5648,7 +6529,7 @@
       </w:rPr>
     </w:lvl>
   </w:abstractNum>
-  <w:abstractNum w:abstractNumId="21" w15:restartNumberingAfterBreak="0">
+  <w:abstractNum w:abstractNumId="23" w15:restartNumberingAfterBreak="0">
     <w:nsid w:val="69731C2D"/>
     <w:multiLevelType w:val="multilevel"/>
     <w:tmpl w:val="2A820AE6"/>
@@ -5773,7 +6654,7 @@
       </w:pPr>
     </w:lvl>
   </w:abstractNum>
-  <w:abstractNum w:abstractNumId="22" w15:restartNumberingAfterBreak="0">
+  <w:abstractNum w:abstractNumId="24" w15:restartNumberingAfterBreak="0">
     <w:nsid w:val="6B8C3085"/>
     <w:multiLevelType w:val="multilevel"/>
     <w:tmpl w:val="4C9C6E6A"/>
@@ -5886,7 +6767,7 @@
       </w:rPr>
     </w:lvl>
   </w:abstractNum>
-  <w:abstractNum w:abstractNumId="23" w15:restartNumberingAfterBreak="0">
+  <w:abstractNum w:abstractNumId="25" w15:restartNumberingAfterBreak="0">
     <w:nsid w:val="715355DD"/>
     <w:multiLevelType w:val="multilevel"/>
     <w:tmpl w:val="9154AEC0"/>
@@ -5999,7 +6880,7 @@
       </w:rPr>
     </w:lvl>
   </w:abstractNum>
-  <w:abstractNum w:abstractNumId="24" w15:restartNumberingAfterBreak="0">
+  <w:abstractNum w:abstractNumId="26" w15:restartNumberingAfterBreak="0">
     <w:nsid w:val="72FA1EE7"/>
     <w:multiLevelType w:val="multilevel"/>
     <w:tmpl w:val="6BCE358E"/>
@@ -6112,7 +6993,7 @@
       </w:rPr>
     </w:lvl>
   </w:abstractNum>
-  <w:abstractNum w:abstractNumId="25" w15:restartNumberingAfterBreak="0">
+  <w:abstractNum w:abstractNumId="27" w15:restartNumberingAfterBreak="0">
     <w:nsid w:val="7D3A7C2B"/>
     <w:multiLevelType w:val="multilevel"/>
     <w:tmpl w:val="E7BE059C"/>
@@ -6297,14 +7178,127 @@
       </w:rPr>
     </w:lvl>
   </w:abstractNum>
+  <w:abstractNum w:abstractNumId="28" w15:restartNumberingAfterBreak="0">
+    <w:nsid w:val="7EFB3BC5"/>
+    <w:multiLevelType w:val="hybridMultilevel"/>
+    <w:tmpl w:val="45D2E6F0"/>
+    <w:lvl w:ilvl="0" w:tplc="04090001">
+      <w:start w:val="1"/>
+      <w:numFmt w:val="bullet"/>
+      <w:lvlText w:val=""/>
+      <w:lvlJc w:val="left"/>
+      <w:pPr>
+        <w:ind w:left="720" w:hanging="360"/>
+      </w:pPr>
+      <w:rPr>
+        <w:rFonts w:ascii="Symbol" w:hAnsi="Symbol" w:hint="default"/>
+      </w:rPr>
+    </w:lvl>
+    <w:lvl w:ilvl="1" w:tplc="04090003" w:tentative="1">
+      <w:start w:val="1"/>
+      <w:numFmt w:val="bullet"/>
+      <w:lvlText w:val="o"/>
+      <w:lvlJc w:val="left"/>
+      <w:pPr>
+        <w:ind w:left="1440" w:hanging="360"/>
+      </w:pPr>
+      <w:rPr>
+        <w:rFonts w:ascii="Courier New" w:hAnsi="Courier New" w:cs="Courier New" w:hint="default"/>
+      </w:rPr>
+    </w:lvl>
+    <w:lvl w:ilvl="2" w:tplc="04090005" w:tentative="1">
+      <w:start w:val="1"/>
+      <w:numFmt w:val="bullet"/>
+      <w:lvlText w:val=""/>
+      <w:lvlJc w:val="left"/>
+      <w:pPr>
+        <w:ind w:left="2160" w:hanging="360"/>
+      </w:pPr>
+      <w:rPr>
+        <w:rFonts w:ascii="Wingdings" w:hAnsi="Wingdings" w:hint="default"/>
+      </w:rPr>
+    </w:lvl>
+    <w:lvl w:ilvl="3" w:tplc="04090001" w:tentative="1">
+      <w:start w:val="1"/>
+      <w:numFmt w:val="bullet"/>
+      <w:lvlText w:val=""/>
+      <w:lvlJc w:val="left"/>
+      <w:pPr>
+        <w:ind w:left="2880" w:hanging="360"/>
+      </w:pPr>
+      <w:rPr>
+        <w:rFonts w:ascii="Symbol" w:hAnsi="Symbol" w:hint="default"/>
+      </w:rPr>
+    </w:lvl>
+    <w:lvl w:ilvl="4" w:tplc="04090003" w:tentative="1">
+      <w:start w:val="1"/>
+      <w:numFmt w:val="bullet"/>
+      <w:lvlText w:val="o"/>
+      <w:lvlJc w:val="left"/>
+      <w:pPr>
+        <w:ind w:left="3600" w:hanging="360"/>
+      </w:pPr>
+      <w:rPr>
+        <w:rFonts w:ascii="Courier New" w:hAnsi="Courier New" w:cs="Courier New" w:hint="default"/>
+      </w:rPr>
+    </w:lvl>
+    <w:lvl w:ilvl="5" w:tplc="04090005" w:tentative="1">
+      <w:start w:val="1"/>
+      <w:numFmt w:val="bullet"/>
+      <w:lvlText w:val=""/>
+      <w:lvlJc w:val="left"/>
+      <w:pPr>
+        <w:ind w:left="4320" w:hanging="360"/>
+      </w:pPr>
+      <w:rPr>
+        <w:rFonts w:ascii="Wingdings" w:hAnsi="Wingdings" w:hint="default"/>
+      </w:rPr>
+    </w:lvl>
+    <w:lvl w:ilvl="6" w:tplc="04090001" w:tentative="1">
+      <w:start w:val="1"/>
+      <w:numFmt w:val="bullet"/>
+      <w:lvlText w:val=""/>
+      <w:lvlJc w:val="left"/>
+      <w:pPr>
+        <w:ind w:left="5040" w:hanging="360"/>
+      </w:pPr>
+      <w:rPr>
+        <w:rFonts w:ascii="Symbol" w:hAnsi="Symbol" w:hint="default"/>
+      </w:rPr>
+    </w:lvl>
+    <w:lvl w:ilvl="7" w:tplc="04090003" w:tentative="1">
+      <w:start w:val="1"/>
+      <w:numFmt w:val="bullet"/>
+      <w:lvlText w:val="o"/>
+      <w:lvlJc w:val="left"/>
+      <w:pPr>
+        <w:ind w:left="5760" w:hanging="360"/>
+      </w:pPr>
+      <w:rPr>
+        <w:rFonts w:ascii="Courier New" w:hAnsi="Courier New" w:cs="Courier New" w:hint="default"/>
+      </w:rPr>
+    </w:lvl>
+    <w:lvl w:ilvl="8" w:tplc="04090005" w:tentative="1">
+      <w:start w:val="1"/>
+      <w:numFmt w:val="bullet"/>
+      <w:lvlText w:val=""/>
+      <w:lvlJc w:val="left"/>
+      <w:pPr>
+        <w:ind w:left="6480" w:hanging="360"/>
+      </w:pPr>
+      <w:rPr>
+        <w:rFonts w:ascii="Wingdings" w:hAnsi="Wingdings" w:hint="default"/>
+      </w:rPr>
+    </w:lvl>
+  </w:abstractNum>
   <w:num w:numId="1">
-    <w:abstractNumId w:val="25"/>
+    <w:abstractNumId w:val="27"/>
   </w:num>
   <w:num w:numId="2">
-    <w:abstractNumId w:val="16"/>
+    <w:abstractNumId w:val="18"/>
   </w:num>
   <w:num w:numId="3">
-    <w:abstractNumId w:val="16"/>
+    <w:abstractNumId w:val="18"/>
     <w:lvlOverride w:ilvl="0">
       <w:startOverride w:val="1"/>
     </w:lvlOverride>
@@ -6334,7 +7328,7 @@
     </w:lvlOverride>
   </w:num>
   <w:num w:numId="4">
-    <w:abstractNumId w:val="16"/>
+    <w:abstractNumId w:val="18"/>
     <w:lvlOverride w:ilvl="0">
       <w:startOverride w:val="1"/>
     </w:lvlOverride>
@@ -6364,7 +7358,7 @@
     </w:lvlOverride>
   </w:num>
   <w:num w:numId="5">
-    <w:abstractNumId w:val="13"/>
+    <w:abstractNumId w:val="14"/>
   </w:num>
   <w:num w:numId="6">
     <w:abstractNumId w:val="1"/>
@@ -6373,67 +7367,76 @@
     <w:abstractNumId w:val="0"/>
   </w:num>
   <w:num w:numId="8">
-    <w:abstractNumId w:val="8"/>
+    <w:abstractNumId w:val="9"/>
   </w:num>
   <w:num w:numId="9">
-    <w:abstractNumId w:val="11"/>
+    <w:abstractNumId w:val="12"/>
   </w:num>
   <w:num w:numId="10">
-    <w:abstractNumId w:val="12"/>
+    <w:abstractNumId w:val="13"/>
   </w:num>
   <w:num w:numId="11">
     <w:abstractNumId w:val="4"/>
   </w:num>
   <w:num w:numId="12">
-    <w:abstractNumId w:val="9"/>
+    <w:abstractNumId w:val="10"/>
   </w:num>
   <w:num w:numId="13">
     <w:abstractNumId w:val="2"/>
   </w:num>
   <w:num w:numId="14">
-    <w:abstractNumId w:val="23"/>
+    <w:abstractNumId w:val="25"/>
   </w:num>
   <w:num w:numId="15">
-    <w:abstractNumId w:val="19"/>
+    <w:abstractNumId w:val="21"/>
   </w:num>
   <w:num w:numId="16">
-    <w:abstractNumId w:val="20"/>
+    <w:abstractNumId w:val="22"/>
   </w:num>
   <w:num w:numId="17">
-    <w:abstractNumId w:val="10"/>
+    <w:abstractNumId w:val="11"/>
   </w:num>
   <w:num w:numId="18">
     <w:abstractNumId w:val="6"/>
   </w:num>
   <w:num w:numId="19">
-    <w:abstractNumId w:val="17"/>
+    <w:abstractNumId w:val="19"/>
   </w:num>
   <w:num w:numId="20">
+    <w:abstractNumId w:val="26"/>
+  </w:num>
+  <w:num w:numId="21">
     <w:abstractNumId w:val="24"/>
   </w:num>
-  <w:num w:numId="21">
-    <w:abstractNumId w:val="22"/>
-  </w:num>
   <w:num w:numId="22">
-    <w:abstractNumId w:val="14"/>
+    <w:abstractNumId w:val="15"/>
   </w:num>
   <w:num w:numId="23">
     <w:abstractNumId w:val="3"/>
   </w:num>
   <w:num w:numId="24">
-    <w:abstractNumId w:val="21"/>
+    <w:abstractNumId w:val="23"/>
   </w:num>
   <w:num w:numId="25">
-    <w:abstractNumId w:val="15"/>
+    <w:abstractNumId w:val="16"/>
   </w:num>
   <w:num w:numId="26">
-    <w:abstractNumId w:val="18"/>
+    <w:abstractNumId w:val="20"/>
   </w:num>
   <w:num w:numId="27">
     <w:abstractNumId w:val="5"/>
   </w:num>
   <w:num w:numId="28">
     <w:abstractNumId w:val="7"/>
+  </w:num>
+  <w:num w:numId="29">
+    <w:abstractNumId w:val="8"/>
+  </w:num>
+  <w:num w:numId="30">
+    <w:abstractNumId w:val="28"/>
+  </w:num>
+  <w:num w:numId="31">
+    <w:abstractNumId w:val="17"/>
   </w:num>
 </w:numbering>
 </file>
@@ -6838,7 +7841,7 @@
   <w:style w:type="paragraph" w:default="1" w:styleId="Normal">
     <w:name w:val="Normal"/>
     <w:qFormat/>
-    <w:rsid w:val="005A70A8"/>
+    <w:rsid w:val="00EF6919"/>
     <w:pPr>
       <w:spacing w:before="100" w:beforeAutospacing="1"/>
       <w:contextualSpacing/>
@@ -8206,6 +9209,11 @@
       <w:shd w:val="clear" w:color="auto" w:fill="E1DFDD"/>
     </w:rPr>
   </w:style>
+  <w:style w:type="character" w:customStyle="1" w:styleId="tlid-translation">
+    <w:name w:val="tlid-translation"/>
+    <w:basedOn w:val="DefaultParagraphFont"/>
+    <w:rsid w:val="00674DBF"/>
+  </w:style>
 </w:styles>
 </file>
 
@@ -8493,28 +9501,28 @@
 </file>
 
 <file path=customXml/item1.xml><?xml version="1.0" encoding="utf-8"?>
-<b:Sources xmlns:b="http://schemas.openxmlformats.org/officeDocument/2006/bibliography" xmlns="http://schemas.openxmlformats.org/officeDocument/2006/bibliography" SelectedStyle="\APASixthEditionOfficeOnline.xsl" StyleName="APA" Version="6"/>
-</file>
-
-<file path=customXml/item2.xml><?xml version="1.0" encoding="utf-8"?>
 <go:gDocsCustomXmlDataStorage xmlns:go="http://customooxmlschemas.google.com/" xmlns:r="http://schemas.openxmlformats.org/officeDocument/2006/relationships">
   <go:docsCustomData xmlns:go="http://customooxmlschemas.google.com/" roundtripDataSignature="AMtx7mg0NbJY9+wRB5cAth6qowhPJhxw8A==">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</go:docsCustomData>
 </go:gDocsCustomXmlDataStorage>
 </file>
 
-<file path=customXml/itemProps1.xml><?xml version="1.0" encoding="utf-8"?>
-<ds:datastoreItem xmlns:ds="http://schemas.openxmlformats.org/officeDocument/2006/customXml" ds:itemID="{A8FB6008-85D7-4212-9A27-237295AFB699}">
-  <ds:schemaRefs>
-    <ds:schemaRef ds:uri="http://schemas.openxmlformats.org/officeDocument/2006/bibliography"/>
-  </ds:schemaRefs>
-</ds:datastoreItem>
+<file path=customXml/item2.xml><?xml version="1.0" encoding="utf-8"?>
+<b:Sources xmlns:b="http://schemas.openxmlformats.org/officeDocument/2006/bibliography" xmlns="http://schemas.openxmlformats.org/officeDocument/2006/bibliography" SelectedStyle="\APASixthEditionOfficeOnline.xsl" StyleName="APA" Version="6"/>
 </file>
 
-<file path=customXml/itemProps2.xml><?xml version="1.0" encoding="utf-8"?>
+<file path=customXml/itemProps1.xml><?xml version="1.0" encoding="utf-8"?>
 <ds:datastoreItem xmlns:ds="http://schemas.openxmlformats.org/officeDocument/2006/customXml" ds:itemID="{11111111-1234-1234-1234-123412341234}">
   <ds:schemaRefs>
     <ds:schemaRef ds:uri="http://customooxmlschemas.google.com/"/>
     <ds:schemaRef ds:uri="http://schemas.openxmlformats.org/officeDocument/2006/relationships"/>
   </ds:schemaRefs>
 </ds:datastoreItem>
+</file>
+
+<file path=customXml/itemProps2.xml><?xml version="1.0" encoding="utf-8"?>
+<ds:datastoreItem xmlns:ds="http://schemas.openxmlformats.org/officeDocument/2006/customXml" ds:itemID="{A8FB6008-85D7-4212-9A27-237295AFB699}">
+  <ds:schemaRefs>
+    <ds:schemaRef ds:uri="http://schemas.openxmlformats.org/officeDocument/2006/bibliography"/>
+  </ds:schemaRefs>
+</ds:datastoreItem>
 </file>
</xml_diff>